<commit_message>
included osf repo link in mansucript
</commit_message>
<xml_diff>
--- a/manuscript/KominskyPhillips_submitted.docx
+++ b/manuscript/KominskyPhillips_submitted.docx
@@ -468,8 +468,13 @@
       <w:r>
         <w:t xml:space="preserve">and 4 </w:t>
       </w:r>
-      <w:r>
-        <w:t>show that</w:t>
+      <w:proofErr w:type="gramStart"/>
+      <w:r>
+        <w:t>show</w:t>
+      </w:r>
+      <w:proofErr w:type="gramEnd"/>
+      <w:r>
+        <w:t xml:space="preserve"> that</w:t>
       </w:r>
       <w:r>
         <w:t xml:space="preserve">, across variations in causal structure, prescriptive </w:t>
@@ -601,11 +606,16 @@
       <w:r>
         <w:t xml:space="preserve">., a judgment that some </w:t>
       </w:r>
+      <w:proofErr w:type="gramStart"/>
       <w:r>
         <w:t xml:space="preserve">particular </w:t>
       </w:r>
       <w:r>
-        <w:t xml:space="preserve">event, </w:t>
+        <w:t>event</w:t>
+      </w:r>
+      <w:proofErr w:type="gramEnd"/>
+      <w:r>
+        <w:t xml:space="preserve">, </w:t>
       </w:r>
       <w:r>
         <w:rPr>
@@ -1396,10 +1406,18 @@
         <w:t>. (3) We show that prescriptive norms violations do affect causal judgments of inanimate artifacts when the norm being violated</w:t>
       </w:r>
       <w:r>
-        <w:t xml:space="preserve"> actually</w:t>
-      </w:r>
-      <w:r>
-        <w:t xml:space="preserve"> applies to artifacts (i.e., a norm of proper functioning), and again replicate the tight relationship between causal and counterfactual relevance judgments in </w:t>
+        <w:t xml:space="preserve"> </w:t>
+      </w:r>
+      <w:proofErr w:type="gramStart"/>
+      <w:r>
+        <w:t>actually</w:t>
+      </w:r>
+      <w:r>
+        <w:t xml:space="preserve"> applies</w:t>
+      </w:r>
+      <w:proofErr w:type="gramEnd"/>
+      <w:r>
+        <w:t xml:space="preserve"> to artifacts (i.e., a norm of proper functioning), and again replicate the tight relationship between causal and counterfactual relevance judgments in </w:t>
       </w:r>
       <w:r>
         <w:t>such</w:t>
@@ -1466,7 +1484,15 @@
         <w:t>ing</w:t>
       </w:r>
       <w:r>
-        <w:t xml:space="preserve"> a different pattern. In particular, they suggest that the moral violation should lead people to consider counterfactual alternatives </w:t>
+        <w:t xml:space="preserve"> a different pattern. </w:t>
+      </w:r>
+      <w:proofErr w:type="gramStart"/>
+      <w:r>
+        <w:t>In particular, they</w:t>
+      </w:r>
+      <w:proofErr w:type="gramEnd"/>
+      <w:r>
+        <w:t xml:space="preserve"> suggest that the moral violation should lead people to consider counterfactual alternatives </w:t>
       </w:r>
       <w:r>
         <w:t xml:space="preserve">involving differences </w:t>
@@ -1724,8 +1750,13 @@
         <w:t xml:space="preserve">we would expect the agent to </w:t>
       </w:r>
       <w:r>
-        <w:t>tend to be seen as</w:t>
-      </w:r>
+        <w:t xml:space="preserve">tend to </w:t>
+      </w:r>
+      <w:proofErr w:type="gramStart"/>
+      <w:r>
+        <w:t>be seen as</w:t>
+      </w:r>
+      <w:proofErr w:type="gramEnd"/>
       <w:r>
         <w:t xml:space="preserve"> </w:t>
       </w:r>
@@ -1787,7 +1818,15 @@
         <w:t>such behavior</w:t>
       </w:r>
       <w:r>
-        <w:t xml:space="preserve">. Thus, we would not expect people to consider counterfactual alternatives to what an artifact does on the basis of a </w:t>
+        <w:t xml:space="preserve">. Thus, we would not expect people to consider counterfactual alternatives to what an artifact does </w:t>
+      </w:r>
+      <w:proofErr w:type="gramStart"/>
+      <w:r>
+        <w:t>on the basis of</w:t>
+      </w:r>
+      <w:proofErr w:type="gramEnd"/>
+      <w:r>
+        <w:t xml:space="preserve"> a </w:t>
       </w:r>
       <w:r>
         <w:rPr>
@@ -1937,7 +1976,15 @@
         <w:t xml:space="preserve"> agent and artifact</w:t>
       </w:r>
       <w:r>
-        <w:t xml:space="preserve"> should be seen as relevant</w:t>
+        <w:t xml:space="preserve"> should </w:t>
+      </w:r>
+      <w:proofErr w:type="gramStart"/>
+      <w:r>
+        <w:t>be seen as</w:t>
+      </w:r>
+      <w:proofErr w:type="gramEnd"/>
+      <w:r>
+        <w:t xml:space="preserve"> relevant</w:t>
       </w:r>
       <w:r>
         <w:t xml:space="preserve"> or neither should be seen as relevant</w:t>
@@ -2046,7 +2093,15 @@
         <w:t>of inanimate objects. For example, if people consider counterfactual alternatives that focus on changing the agent’s behavior,</w:t>
       </w:r>
       <w:r>
-        <w:t xml:space="preserve"> there may be no need to include the particular artifact at all</w:t>
+        <w:t xml:space="preserve"> there may be no need to include the </w:t>
+      </w:r>
+      <w:proofErr w:type="gramStart"/>
+      <w:r>
+        <w:t>particular artifact</w:t>
+      </w:r>
+      <w:proofErr w:type="gramEnd"/>
+      <w:r>
+        <w:t xml:space="preserve"> at all</w:t>
       </w:r>
       <w:r>
         <w:t>;</w:t>
@@ -2169,7 +2224,15 @@
         <w:t xml:space="preserve">those </w:t>
       </w:r>
       <w:r>
-        <w:t xml:space="preserve">alternatives actually involve </w:t>
+        <w:t xml:space="preserve">alternatives </w:t>
+      </w:r>
+      <w:proofErr w:type="gramStart"/>
+      <w:r>
+        <w:t>actually involve</w:t>
+      </w:r>
+      <w:proofErr w:type="gramEnd"/>
+      <w:r>
+        <w:t xml:space="preserve"> </w:t>
       </w:r>
       <w:r>
         <w:t>changing the behavior of the artifact</w:t>
@@ -2323,7 +2386,15 @@
         <w:t>d</w:t>
       </w:r>
       <w:r>
-        <w:t xml:space="preserve"> a scenario that is structurally similar to the one in S&amp;W, in which two agents use two different artifacts, bringing about some outcome. We </w:t>
+        <w:t xml:space="preserve"> a scenario that is structurally </w:t>
+      </w:r>
+      <w:proofErr w:type="gramStart"/>
+      <w:r>
+        <w:t>similar to</w:t>
+      </w:r>
+      <w:proofErr w:type="gramEnd"/>
+      <w:r>
+        <w:t xml:space="preserve"> the one in S&amp;W, in which two agents use two different artifacts, bringing about some outcome. We </w:t>
       </w:r>
       <w:r>
         <w:t>designed</w:t>
@@ -2533,7 +2604,15 @@
         <w:t xml:space="preserve">both </w:t>
       </w:r>
       <w:r>
-        <w:t>causal judgments and counterfactual relevance judgments. The general prediction still holds: the two kinds of judgments should be closely correlated. However, in particular, we expect the moral violation to affect judgments of the agent</w:t>
+        <w:t>causal judgments and counterfactual relevance judgments. The general prediction still holds: the two kinds of judgments should be closely correlated. However</w:t>
+      </w:r>
+      <w:proofErr w:type="gramStart"/>
+      <w:r>
+        <w:t>, in particular, we</w:t>
+      </w:r>
+      <w:proofErr w:type="gramEnd"/>
+      <w:r>
+        <w:t xml:space="preserve"> expect the moral violation to affect judgments of the agent</w:t>
       </w:r>
       <w:r>
         <w:t xml:space="preserve"> but not the artifact (as S&amp;W observe</w:t>
@@ -2572,7 +2651,15 @@
         <w:ind w:firstLine="720"/>
       </w:pPr>
       <w:r>
-        <w:t xml:space="preserve">Up to this point we have incidentally confounded two features of these scenarios (as did S&amp;W): The ontological category of a cause, and its relative proximity to the outcome. In Experiments 1-3, the artifact is always the most ‘proximal’ cause of the outcome, and the agent is a ‘distal’ cause which acts through the artifact. To ensure the patterns we </w:t>
+        <w:t xml:space="preserve">Up to this point we have incidentally confounded two features of these scenarios (as did S&amp;W): The ontological category of a cause, and its relative proximity to the outcome. In Experiments 1-3, the artifact is always the most ‘proximal’ cause of the outcome, and the agent is a ‘distal’ </w:t>
+      </w:r>
+      <w:proofErr w:type="gramStart"/>
+      <w:r>
+        <w:t>cause</w:t>
+      </w:r>
+      <w:proofErr w:type="gramEnd"/>
+      <w:r>
+        <w:t xml:space="preserve"> which acts through the artifact. To ensure the patterns we </w:t>
       </w:r>
       <w:r>
         <w:t>observe</w:t>
@@ -2580,9 +2667,11 @@
       <w:r>
         <w:t xml:space="preserve"> in Experiments 1-3 were not due to </w:t>
       </w:r>
+      <w:proofErr w:type="gramStart"/>
       <w:r>
         <w:t>some kind of specialized</w:t>
       </w:r>
+      <w:proofErr w:type="gramEnd"/>
       <w:r>
         <w:t xml:space="preserve"> causal reasoning that is specific to </w:t>
       </w:r>
@@ -2617,7 +2706,15 @@
         <w:t>Experiment 4 we</w:t>
       </w:r>
       <w:r>
-        <w:t xml:space="preserve"> de-confounded these features by creating scenarios that involved exclusively artifacts or exclusively agents. We then manipulated whether it was the ‘proximal’ or ‘distal’ cause which committed a norm violation.</w:t>
+        <w:t xml:space="preserve"> de-confounded these features by creating scenarios that involved exclusively artifacts or exclusively agents. We then manipulated whether it was the ‘proximal’ or ‘distal’ </w:t>
+      </w:r>
+      <w:proofErr w:type="gramStart"/>
+      <w:r>
+        <w:t>cause</w:t>
+      </w:r>
+      <w:proofErr w:type="gramEnd"/>
+      <w:r>
+        <w:t xml:space="preserve"> which committed a norm violation.</w:t>
       </w:r>
       <w:r>
         <w:t xml:space="preserve"> Again, we asked for both causal and counterfactual relevance judgments, predicting the two should be closely correlated, and that the results should pattern like those in Experiments 1-3: Counterfactual relevance judgments and causal judgments of the norm-violating cause should be increased, but those of the other cause should be relatively unaffected. </w:t>
@@ -2682,10 +2779,18 @@
         <w:t xml:space="preserve">how things could have happened differently, how relevant is it to consider the following”, and </w:t>
       </w:r>
       <w:r>
-        <w:t xml:space="preserve">asked participants to select either or both of the </w:t>
-      </w:r>
-      <w:r>
-        <w:t>agents,</w:t>
+        <w:t xml:space="preserve">asked participants to select either or </w:t>
+      </w:r>
+      <w:proofErr w:type="gramStart"/>
+      <w:r>
+        <w:t xml:space="preserve">both of the </w:t>
+      </w:r>
+      <w:r>
+        <w:t>agents</w:t>
+      </w:r>
+      <w:proofErr w:type="gramEnd"/>
+      <w:r>
+        <w:t>,</w:t>
       </w:r>
       <w:r>
         <w:t xml:space="preserve"> to select either or both of the</w:t>
@@ -2727,10 +2832,18 @@
         <w:t xml:space="preserve"> three </w:t>
       </w:r>
       <w:r>
-        <w:t>participants were asked about</w:t>
-      </w:r>
-      <w:r>
-        <w:t xml:space="preserve">, and should dissociate from causal judgments. </w:t>
+        <w:t xml:space="preserve">participants were asked </w:t>
+      </w:r>
+      <w:proofErr w:type="gramStart"/>
+      <w:r>
+        <w:t>about</w:t>
+      </w:r>
+      <w:r>
+        <w:t>, and</w:t>
+      </w:r>
+      <w:proofErr w:type="gramEnd"/>
+      <w:r>
+        <w:t xml:space="preserve"> should dissociate from causal judgments. </w:t>
       </w:r>
       <w:r>
         <w:t xml:space="preserve">Under the CFR account, the counterfactual relevance of alternatives involving the agent, but not the </w:t>
@@ -2941,7 +3054,15 @@
       </w:r>
       <w:proofErr w:type="spellEnd"/>
       <w:r>
-        <w:t xml:space="preserve"> always use two fertilizers “A-X200®” and “B-Y33®”. Tom reads that fertilizers are good for plants, but using more than one kind of fertilizer could damage his plants, so Tom decides he wants both gardeners to use only fertilizer A-X200. In all cases, however, Alex applies fertilizer A-X200 and </w:t>
+        <w:t xml:space="preserve"> always use two fertilizers “A-X200®” and “B-Y33®”. Tom reads that fertilizers are good for </w:t>
+      </w:r>
+      <w:proofErr w:type="gramStart"/>
+      <w:r>
+        <w:t>plants, but</w:t>
+      </w:r>
+      <w:proofErr w:type="gramEnd"/>
+      <w:r>
+        <w:t xml:space="preserve"> using more than one kind of fertilizer could damage his plants, so Tom decides he wants both gardeners to use only fertilizer A-X200. In all cases, however, Alex applies fertilizer A-X200 and </w:t>
       </w:r>
       <w:proofErr w:type="spellStart"/>
       <w:r>
@@ -2949,7 +3070,15 @@
       </w:r>
       <w:proofErr w:type="spellEnd"/>
       <w:r>
-        <w:t xml:space="preserve"> applies fertilizer B-Y33, and the plants cared for by both of them are damaged. </w:t>
+        <w:t xml:space="preserve"> applies fertilizer B-Y33, and the plants cared for by </w:t>
+      </w:r>
+      <w:proofErr w:type="gramStart"/>
+      <w:r>
+        <w:t>both of them</w:t>
+      </w:r>
+      <w:proofErr w:type="gramEnd"/>
+      <w:r>
+        <w:t xml:space="preserve"> are damaged. </w:t>
       </w:r>
     </w:p>
     <w:p>
@@ -3118,7 +3247,15 @@
         <w:t xml:space="preserve"> </w:t>
       </w:r>
       <w:r>
-        <w:t>and were allowed to choose one or both of the two options.</w:t>
+        <w:t xml:space="preserve">and </w:t>
+      </w:r>
+      <w:proofErr w:type="gramStart"/>
+      <w:r>
+        <w:t>were allowed to</w:t>
+      </w:r>
+      <w:proofErr w:type="gramEnd"/>
+      <w:r>
+        <w:t xml:space="preserve"> choose one or both of the two options.</w:t>
       </w:r>
       <w:r>
         <w:rPr>
@@ -3140,6 +3277,15 @@
       </w:r>
       <w:r>
         <w:t xml:space="preserve"> Materials for replication).</w:t>
+      </w:r>
+      <w:r>
+        <w:t xml:space="preserve"> All data, stimuli, and analysis code are available at: </w:t>
+      </w:r>
+      <w:r>
+        <w:t>https://osf.io/cp2d5</w:t>
+      </w:r>
+      <w:r>
+        <w:t>.</w:t>
       </w:r>
     </w:p>
     <w:p>
@@ -3172,7 +3318,15 @@
         <w:t xml:space="preserve">As in S&amp;W, we </w:t>
       </w:r>
       <w:r>
-        <w:t xml:space="preserve">excluded participants who did not answer both of the check questions correctly, and analyzed the remaining 439 participants’ judgments. </w:t>
+        <w:t xml:space="preserve">excluded participants who did not answer both of the check questions </w:t>
+      </w:r>
+      <w:proofErr w:type="gramStart"/>
+      <w:r>
+        <w:t>correctly, and</w:t>
+      </w:r>
+      <w:proofErr w:type="gramEnd"/>
+      <w:r>
+        <w:t xml:space="preserve"> analyzed the remaining 439 participants’ judgments. </w:t>
       </w:r>
       <w:r>
         <w:t>We</w:t>
@@ -3181,7 +3335,15 @@
         <w:t xml:space="preserve"> both qualitatively and quantitatively replicated the pattern of causal judgments observed in S&amp;W. </w:t>
       </w:r>
       <w:r>
-        <w:t xml:space="preserve">At the level of each condition, participants’ average causal judgments in our experiment were extremely similar to that of S&amp;W, </w:t>
+        <w:t xml:space="preserve">At the level of each condition, participants’ average causal judgments in our experiment were extremely </w:t>
+      </w:r>
+      <w:proofErr w:type="gramStart"/>
+      <w:r>
+        <w:t>similar to</w:t>
+      </w:r>
+      <w:proofErr w:type="gramEnd"/>
+      <w:r>
+        <w:t xml:space="preserve"> that of S&amp;W, </w:t>
       </w:r>
       <w:r>
         <w:rPr>
@@ -3259,11 +3421,11 @@
         <w:t xml:space="preserve">counterfactual </w:t>
       </w:r>
       <w:r>
-        <w:t xml:space="preserve">relevance judgments, we categorized participants’ responses as assigning causal responsibility (or counterfactual relevance) to (1) only the norm-violating agent, (2) both agents, or (3) only the </w:t>
+        <w:t xml:space="preserve">relevance judgments, we categorized participants’ responses as assigning causal responsibility </w:t>
       </w:r>
       <w:r>
         <w:lastRenderedPageBreak/>
-        <w:t xml:space="preserve">norm-conforming agent, and then subjected both kinds of judgments to a proportional odds logistic regression using the </w:t>
+        <w:t xml:space="preserve">(or counterfactual relevance) to (1) only the norm-violating agent, (2) both agents, or (3) only the norm-conforming agent, and then subjected both kinds of judgments to a proportional odds logistic regression using the </w:t>
       </w:r>
       <w:proofErr w:type="spellStart"/>
       <w:r>
@@ -3559,7 +3721,15 @@
         <w:t xml:space="preserve">=.028. </w:t>
       </w:r>
       <w:r>
-        <w:t xml:space="preserve">At the level of each condition, participants’ average causal judgments in our experiment were extremely similar to that of their judgments of counterfactual relevance, </w:t>
+        <w:t xml:space="preserve">At the level of each condition, participants’ average causal judgments in our experiment were extremely </w:t>
+      </w:r>
+      <w:proofErr w:type="gramStart"/>
+      <w:r>
+        <w:t>similar to</w:t>
+      </w:r>
+      <w:proofErr w:type="gramEnd"/>
+      <w:r>
+        <w:t xml:space="preserve"> that of their judgments of counterfactual relevance, </w:t>
       </w:r>
       <w:r>
         <w:rPr>
@@ -4032,7 +4202,15 @@
       </w:pPr>
       <w:r>
         <w:lastRenderedPageBreak/>
-        <w:t xml:space="preserve">However, all of this evidence is correlational, and thus does not provide direct support for the key </w:t>
+        <w:t xml:space="preserve">However, </w:t>
+      </w:r>
+      <w:proofErr w:type="gramStart"/>
+      <w:r>
+        <w:t>all of</w:t>
+      </w:r>
+      <w:proofErr w:type="gramEnd"/>
+      <w:r>
+        <w:t xml:space="preserve"> this evidence is correlational, and thus does not provide direct support for the key </w:t>
       </w:r>
       <w:r>
         <w:t>causal</w:t>
@@ -4660,7 +4838,15 @@
         <w:t xml:space="preserve"> also</w:t>
       </w:r>
       <w:r>
-        <w:t xml:space="preserve"> two agents: an administrative assistant, and Professor Smith (a recent hire who did not know about the malfunctioning lever). Both administrators and faculty were allowed to take pencils from the machine. Both the administrative assistant and Prof. Smith request pencils using the black and red levers, which </w:t>
+        <w:t xml:space="preserve"> two agents: an administrative assistant, and Professor Smith (a recent hire who did not know about the malfunctioning lever). Both administrators and faculty </w:t>
+      </w:r>
+      <w:proofErr w:type="gramStart"/>
+      <w:r>
+        <w:t>were allowed to</w:t>
+      </w:r>
+      <w:proofErr w:type="gramEnd"/>
+      <w:r>
+        <w:t xml:space="preserve"> take pencils from the machine. Both the administrative assistant and Prof. Smith request pencils using the black and red levers, which </w:t>
       </w:r>
       <w:r>
         <w:lastRenderedPageBreak/>
@@ -4700,7 +4886,15 @@
         <w:t>pair</w:t>
       </w:r>
       <w:r>
-        <w:t xml:space="preserve"> of control questions that asked them about which levers were actually pulled and about who actually received a pencil in the original story.</w:t>
+        <w:t xml:space="preserve"> of control questions that asked them about which levers were </w:t>
+      </w:r>
+      <w:proofErr w:type="gramStart"/>
+      <w:r>
+        <w:t>actually pulled</w:t>
+      </w:r>
+      <w:proofErr w:type="gramEnd"/>
+      <w:r>
+        <w:t xml:space="preserve"> and about who actually received a pencil in the original story.</w:t>
       </w:r>
     </w:p>
     <w:p>
@@ -4740,7 +4934,15 @@
         <w:ind w:firstLine="720"/>
       </w:pPr>
       <w:r>
-        <w:t xml:space="preserve">We excluded participants who did not answer both of the check questions correctly, and analyzed the remaining 423 participants judgments. </w:t>
+        <w:t xml:space="preserve">We excluded participants who did not answer both of the check questions </w:t>
+      </w:r>
+      <w:proofErr w:type="gramStart"/>
+      <w:r>
+        <w:t>correctly, and</w:t>
+      </w:r>
+      <w:proofErr w:type="gramEnd"/>
+      <w:r>
+        <w:t xml:space="preserve"> analyzed the remaining 423 participants judgments. </w:t>
       </w:r>
       <w:r>
         <w:t>Mean ratings by question and condition are shown in Fig. 2.</w:t>
@@ -5353,8 +5555,13 @@
       <w:r>
         <w:t xml:space="preserve"> in a context that did not involve any norm violations. </w:t>
       </w:r>
-      <w:r>
-        <w:t xml:space="preserve">In particular, manipulating the relevance of counterfactual alternatives to what the artifact </w:t>
+      <w:proofErr w:type="gramStart"/>
+      <w:r>
+        <w:t>In particular, manipulating</w:t>
+      </w:r>
+      <w:proofErr w:type="gramEnd"/>
+      <w:r>
+        <w:t xml:space="preserve"> the relevance of counterfactual alternatives to what the artifact </w:t>
       </w:r>
       <w:r>
         <w:rPr>
@@ -5486,7 +5693,15 @@
         <w:tab/>
       </w:r>
       <w:r>
-        <w:t xml:space="preserve">Experiments 1 and 2 address the challenges to CFR accounts raised by S&amp;W, and add novel evidence in support of CFR accounts in </w:t>
+        <w:t>Experiments 1 and 2 address the challenges to CFR accounts raised by S&amp;</w:t>
+      </w:r>
+      <w:proofErr w:type="gramStart"/>
+      <w:r>
+        <w:t>W, and</w:t>
+      </w:r>
+      <w:proofErr w:type="gramEnd"/>
+      <w:r>
+        <w:t xml:space="preserve"> add novel evidence in support of CFR accounts in </w:t>
       </w:r>
       <w:r>
         <w:t>scenarios involving both agents and artifacts</w:t>
@@ -5842,7 +6057,15 @@
         <w:t>in an academic department (see Supplementary M</w:t>
       </w:r>
       <w:r>
-        <w:t>aterials). In every condition the machine had three levers (red, black, and white): two that produce pencils and one that produces an eraser but which frequently malfunctioned and also gave a broken pencil. There were also two agents: an administrative assistant, and Professor Smith (a recent hire who did not know about the malfunctioning lever). Prof. Smith always pulls the red lever, and the assistant always pulls the black lever, which later results in a problem for a student who needs a pencil to take a test but cannot get one.</w:t>
+        <w:t xml:space="preserve">aterials). In every condition the machine had three levers (red, black, and white): two that produce pencils and one that produces an eraser but which frequently malfunctioned </w:t>
+      </w:r>
+      <w:proofErr w:type="gramStart"/>
+      <w:r>
+        <w:t>and also</w:t>
+      </w:r>
+      <w:proofErr w:type="gramEnd"/>
+      <w:r>
+        <w:t xml:space="preserve"> gave a broken pencil. There were also two agents: an administrative assistant, and Professor Smith (a recent hire who did not know about the malfunctioning lever). Prof. Smith always pulls the red lever, and the assistant always pulls the black lever, which later results in a problem for a student who needs a pencil to take a test but cannot get one.</w:t>
       </w:r>
     </w:p>
     <w:p>
@@ -5877,11 +6100,16 @@
       <w:r>
         <w:t xml:space="preserve">faculty </w:t>
       </w:r>
+      <w:proofErr w:type="gramStart"/>
       <w:r>
         <w:t xml:space="preserve">are </w:t>
       </w:r>
       <w:r>
-        <w:t xml:space="preserve">allowed to take pencils from the machine. Both request pencils using the black and red levers, which both function appropriately. The moral violation condition was identical to the norm-conforming condition, except that the faculty are not allowed to get pencils from the machine (but administrative assistants are allowed), and this rule was known by Prof. Smith. Lastly, the </w:t>
+        <w:t>allowed to</w:t>
+      </w:r>
+      <w:proofErr w:type="gramEnd"/>
+      <w:r>
+        <w:t xml:space="preserve"> take pencils from the machine. Both request pencils using the black and red levers, which both function appropriately. The moral violation condition was identical to the norm-conforming condition, except that the faculty are not allowed to get pencils from the machine (but administrative assistants are allowed), and this rule was known by Prof. Smith. Lastly, the </w:t>
       </w:r>
       <w:r>
         <w:lastRenderedPageBreak/>
@@ -6005,7 +6233,15 @@
       </w:pPr>
       <w:r>
         <w:tab/>
-        <w:t xml:space="preserve">These were followed by three comprehension check questions and two additional manipulation-check questions. The comprehension questions ensured that participants understood the key facts about the levers, agents, and outcome of the scenario. Additionally, participants rated, on a 0-100 scale, how likely the malfunction was to occur, in order to verify that participants did not think the malfunction was a </w:t>
+        <w:t xml:space="preserve">These were followed by three comprehension check questions and two additional manipulation-check questions. The comprehension questions ensured that participants understood the key facts about the levers, agents, and outcome of the scenario. Additionally, participants rated, on a 0-100 scale, how likely the malfunction was to occur, </w:t>
+      </w:r>
+      <w:proofErr w:type="gramStart"/>
+      <w:r>
+        <w:t>in order to</w:t>
+      </w:r>
+      <w:proofErr w:type="gramEnd"/>
+      <w:r>
+        <w:t xml:space="preserve"> verify that participants did not think the malfunction was a </w:t>
       </w:r>
       <w:r>
         <w:t xml:space="preserve">statistical </w:t>
@@ -6063,10 +6299,26 @@
       <w:r>
         <w:lastRenderedPageBreak/>
         <w:tab/>
-        <w:t xml:space="preserve">We excluded participants who did not answer all three of the check questions correctly, and analyzed the remaining 258 participants’ judgments. </w:t>
-      </w:r>
-      <w:r>
-        <w:t xml:space="preserve">We first analyzed the manipulation-check questions to ensure that we successfully manipulated both the moral status of the Prof. Smith’s action and did not inadvertently manipulate whether the lever’s malfunctioning was a descriptive norm violation. Both of these conditions were overwhelmingly met. </w:t>
+        <w:t xml:space="preserve">We excluded participants who did not answer all three of the check questions </w:t>
+      </w:r>
+      <w:proofErr w:type="gramStart"/>
+      <w:r>
+        <w:t>correctly, and</w:t>
+      </w:r>
+      <w:proofErr w:type="gramEnd"/>
+      <w:r>
+        <w:t xml:space="preserve"> analyzed the remaining 258 participants’ judgments. </w:t>
+      </w:r>
+      <w:r>
+        <w:t xml:space="preserve">We first analyzed the manipulation-check questions to ensure that we successfully manipulated both the moral status of the Prof. Smith’s action and did not inadvertently manipulate whether the lever’s malfunctioning was a descriptive norm violation. </w:t>
+      </w:r>
+      <w:proofErr w:type="gramStart"/>
+      <w:r>
+        <w:t>Both of these</w:t>
+      </w:r>
+      <w:proofErr w:type="gramEnd"/>
+      <w:r>
+        <w:t xml:space="preserve"> conditions were overwhelmingly met. </w:t>
       </w:r>
     </w:p>
     <w:p>
@@ -6212,6 +6464,7 @@
       <w:r>
         <w:t xml:space="preserve"> = 1.31. The No Norm Violation and Functional Norm Violation conditions did not differ significantly from one another, </w:t>
       </w:r>
+      <w:proofErr w:type="gramStart"/>
       <w:r>
         <w:rPr>
           <w:i/>
@@ -6219,7 +6472,11 @@
         <w:t>t</w:t>
       </w:r>
       <w:r>
-        <w:t xml:space="preserve">(266) = 0.41, </w:t>
+        <w:t>(</w:t>
+      </w:r>
+      <w:proofErr w:type="gramEnd"/>
+      <w:r>
+        <w:t xml:space="preserve">266) = 0.41, </w:t>
       </w:r>
       <w:r>
         <w:rPr>
@@ -6290,6 +6547,7 @@
       <w:r>
         <w:t xml:space="preserve">= 21.39), </w:t>
       </w:r>
+      <w:proofErr w:type="gramStart"/>
       <w:r>
         <w:rPr>
           <w:i/>
@@ -6299,6 +6557,7 @@
       <w:r>
         <w:t>(</w:t>
       </w:r>
+      <w:proofErr w:type="gramEnd"/>
       <w:r>
         <w:t>130</w:t>
       </w:r>
@@ -6335,6 +6594,7 @@
       <w:r>
         <w:t xml:space="preserve">= 22.63), </w:t>
       </w:r>
+      <w:proofErr w:type="gramStart"/>
       <w:r>
         <w:rPr>
           <w:i/>
@@ -6344,6 +6604,7 @@
       <w:r>
         <w:t>(</w:t>
       </w:r>
+      <w:proofErr w:type="gramEnd"/>
       <w:r>
         <w:t>126</w:t>
       </w:r>
@@ -7517,7 +7778,15 @@
         <w:t xml:space="preserve"> </w:t>
       </w:r>
       <w:r>
-        <w:t>Results were similar to what we found for causal judgments</w:t>
+        <w:t xml:space="preserve">Results were </w:t>
+      </w:r>
+      <w:proofErr w:type="gramStart"/>
+      <w:r>
+        <w:t>similar to</w:t>
+      </w:r>
+      <w:proofErr w:type="gramEnd"/>
+      <w:r>
+        <w:t xml:space="preserve"> what we found for causal judgments</w:t>
       </w:r>
       <w:r>
         <w:t xml:space="preserve">. Relevance preference for the </w:t>
@@ -8019,8 +8288,13 @@
         <w:t>r</w:t>
       </w:r>
       <w:r>
-        <w:t xml:space="preserve"> = .</w:t>
-      </w:r>
+        <w:t xml:space="preserve"> </w:t>
+      </w:r>
+      <w:proofErr w:type="gramStart"/>
+      <w:r>
+        <w:t>= .</w:t>
+      </w:r>
+      <w:proofErr w:type="gramEnd"/>
       <w:r>
         <w:t xml:space="preserve"> 533</w:t>
       </w:r>
@@ -8727,8 +9001,13 @@
       <w:r>
         <w:t xml:space="preserve"> scenario </w:t>
       </w:r>
-      <w:r>
-        <w:t xml:space="preserve">in order to </w:t>
+      <w:proofErr w:type="gramStart"/>
+      <w:r>
+        <w:t>in order to</w:t>
+      </w:r>
+      <w:proofErr w:type="gramEnd"/>
+      <w:r>
+        <w:t xml:space="preserve"> </w:t>
       </w:r>
       <w:r>
         <w:t>better understand why this asymmetry in causal judgments arose</w:t>
@@ -8746,7 +9025,15 @@
         <w:t xml:space="preserve">: </w:t>
       </w:r>
       <w:r>
-        <w:t xml:space="preserve">one in which all of the </w:t>
+        <w:t xml:space="preserve">one in which </w:t>
+      </w:r>
+      <w:proofErr w:type="gramStart"/>
+      <w:r>
+        <w:t>all of</w:t>
+      </w:r>
+      <w:proofErr w:type="gramEnd"/>
+      <w:r>
+        <w:t xml:space="preserve"> the </w:t>
       </w:r>
       <w:r>
         <w:t xml:space="preserve">potential </w:t>
@@ -8950,7 +9237,15 @@
         <w:t xml:space="preserve">. </w:t>
       </w:r>
       <w:r>
-        <w:t xml:space="preserve">We created a novel set of vignettes for this experiment designed to have a causal structure similar to the scenarios used in Experiment 1-3, but in which the ontological category of the various causes could be </w:t>
+        <w:t xml:space="preserve">We created a novel set of vignettes for this experiment designed to have a causal structure </w:t>
+      </w:r>
+      <w:proofErr w:type="gramStart"/>
+      <w:r>
+        <w:t>similar to</w:t>
+      </w:r>
+      <w:proofErr w:type="gramEnd"/>
+      <w:r>
+        <w:t xml:space="preserve"> the scenarios used in Experiment 1-3, but in which the ontological category of the various causes could be </w:t>
       </w:r>
       <w:r>
         <w:t>varied</w:t>
@@ -8962,7 +9257,15 @@
         <w:t>outcome</w:t>
       </w:r>
       <w:r>
-        <w:t>. We manipulated two factors: the ontological category of all of the causes (all functional artifacts or all intentional agents), and which of the causes committed a category-appropriate</w:t>
+        <w:t xml:space="preserve">. We manipulated two factors: the ontological category of </w:t>
+      </w:r>
+      <w:proofErr w:type="gramStart"/>
+      <w:r>
+        <w:t>all of</w:t>
+      </w:r>
+      <w:proofErr w:type="gramEnd"/>
+      <w:r>
+        <w:t xml:space="preserve"> the causes (all functional artifacts or all intentional agents), and which of the causes committed a category-appropriate</w:t>
       </w:r>
       <w:r>
         <w:t xml:space="preserve"> norm violation. That is, we both manipulated the kind of norm violation</w:t>
@@ -9823,6 +10126,7 @@
       <w:r>
         <w:t xml:space="preserve">no norm was violated, </w:t>
       </w:r>
+      <w:proofErr w:type="gramStart"/>
       <w:r>
         <w:rPr>
           <w:i/>
@@ -9832,6 +10136,7 @@
       <w:r>
         <w:t>(</w:t>
       </w:r>
+      <w:proofErr w:type="gramEnd"/>
       <w:r>
         <w:t>156</w:t>
       </w:r>
@@ -10006,6 +10311,7 @@
       <w:r>
         <w:t xml:space="preserve">, </w:t>
       </w:r>
+      <w:proofErr w:type="gramStart"/>
       <w:r>
         <w:rPr>
           <w:i/>
@@ -10015,6 +10321,7 @@
       <w:r>
         <w:t>(</w:t>
       </w:r>
+      <w:proofErr w:type="gramEnd"/>
       <w:r>
         <w:t>128</w:t>
       </w:r>
@@ -10093,6 +10400,7 @@
       <w:r>
         <w:t xml:space="preserve">(1) when no norm was violated, </w:t>
       </w:r>
+      <w:proofErr w:type="gramStart"/>
       <w:r>
         <w:rPr>
           <w:i/>
@@ -10102,6 +10410,7 @@
       <w:r>
         <w:t>(</w:t>
       </w:r>
+      <w:proofErr w:type="gramEnd"/>
       <w:r>
         <w:t>119.41</w:t>
       </w:r>
@@ -10241,6 +10550,7 @@
       <w:r>
         <w:t xml:space="preserve">, </w:t>
       </w:r>
+      <w:proofErr w:type="gramStart"/>
       <w:r>
         <w:rPr>
           <w:i/>
@@ -10250,6 +10560,7 @@
       <w:r>
         <w:t>(</w:t>
       </w:r>
+      <w:proofErr w:type="gramEnd"/>
       <w:r>
         <w:t>155</w:t>
       </w:r>
@@ -10314,7 +10625,15 @@
         <w:t xml:space="preserve">replicated the pattern found in </w:t>
       </w:r>
       <w:r>
-        <w:t xml:space="preserve">Experiment 3, despite the fact that the distal </w:t>
+        <w:t xml:space="preserve">Experiment 3, </w:t>
+      </w:r>
+      <w:proofErr w:type="gramStart"/>
+      <w:r>
+        <w:t>despite the fact that</w:t>
+      </w:r>
+      <w:proofErr w:type="gramEnd"/>
+      <w:r>
+        <w:t xml:space="preserve"> the distal </w:t>
       </w:r>
       <w:r>
         <w:t xml:space="preserve">event no longer involved an agent </w:t>
@@ -10501,6 +10820,7 @@
       <w:r>
         <w:t xml:space="preserve">(1) when no norm was violated, </w:t>
       </w:r>
+      <w:proofErr w:type="gramStart"/>
       <w:r>
         <w:rPr>
           <w:i/>
@@ -10510,6 +10830,7 @@
       <w:r>
         <w:t>(</w:t>
       </w:r>
+      <w:proofErr w:type="gramEnd"/>
       <w:r>
         <w:t>136</w:t>
       </w:r>
@@ -10636,6 +10957,7 @@
       <w:r>
         <w:t xml:space="preserve"> </w:t>
       </w:r>
+      <w:proofErr w:type="gramStart"/>
       <w:r>
         <w:rPr>
           <w:i/>
@@ -10645,6 +10967,7 @@
       <w:r>
         <w:t>(</w:t>
       </w:r>
+      <w:proofErr w:type="gramEnd"/>
       <w:r>
         <w:t>111) =  0.</w:t>
       </w:r>
@@ -10702,6 +11025,7 @@
       <w:r>
         <w:t xml:space="preserve">(1) no norm was violated, </w:t>
       </w:r>
+      <w:proofErr w:type="gramStart"/>
       <w:r>
         <w:rPr>
           <w:i/>
@@ -10711,6 +11035,7 @@
       <w:r>
         <w:t>(</w:t>
       </w:r>
+      <w:proofErr w:type="gramEnd"/>
       <w:r>
         <w:t>91.70</w:t>
       </w:r>
@@ -10825,6 +11150,7 @@
       <w:r>
         <w:t xml:space="preserve"> when the proximal agent violated a norm, </w:t>
       </w:r>
+      <w:proofErr w:type="gramStart"/>
       <w:r>
         <w:rPr>
           <w:i/>
@@ -10832,7 +11158,11 @@
         <w:t>t</w:t>
       </w:r>
       <w:r>
-        <w:t xml:space="preserve">(97.64) =  3.53, </w:t>
+        <w:t>(</w:t>
+      </w:r>
+      <w:proofErr w:type="gramEnd"/>
+      <w:r>
+        <w:t xml:space="preserve">97.64) =  3.53, </w:t>
       </w:r>
       <w:r>
         <w:rPr>
@@ -11129,6 +11459,20 @@
       <w:r>
         <w:t>).</w:t>
       </w:r>
+      <w:r>
+        <w:t xml:space="preserve"> </w:t>
+      </w:r>
+      <w:r>
+        <w:t xml:space="preserve">All data, stimuli, and analysis code are available at: </w:t>
+      </w:r>
+      <w:r>
+        <w:t>https://osf.io/cp2d5</w:t>
+      </w:r>
+      <w:r>
+        <w:t>.</w:t>
+      </w:r>
+      <w:bookmarkStart w:id="1" w:name="_GoBack"/>
+      <w:bookmarkEnd w:id="1"/>
     </w:p>
     <w:p>
       <w:pPr>
@@ -11283,17 +11627,17 @@
         <w:t>).</w:t>
       </w:r>
       <w:r>
-        <w:t xml:space="preserve"> The shape of each point indicates whether the judgments were made of functional artifacts (circles) or intentional agents (triangles).</w:t>
+        <w:t xml:space="preserve"> The shape of each point indicates whether the judgments </w:t>
+      </w:r>
+      <w:r>
+        <w:lastRenderedPageBreak/>
+        <w:t>were made of functional artifacts (circles) or intentional agents (triangles).</w:t>
       </w:r>
       <w:r>
         <w:t xml:space="preserve"> </w:t>
       </w:r>
       <w:r>
-        <w:t xml:space="preserve">Judgments of distal </w:t>
-      </w:r>
-      <w:r>
-        <w:lastRenderedPageBreak/>
-        <w:t>events are marked by a ‘D’; judgments of proximal events are marked by a ‘P’.</w:t>
+        <w:t>Judgments of distal events are marked by a ‘D’; judgments of proximal events are marked by a ‘P’.</w:t>
       </w:r>
       <w:r>
         <w:t xml:space="preserve"> </w:t>
@@ -11529,10 +11873,18 @@
         <w:t>them</w:t>
       </w:r>
       <w:r>
-        <w:t xml:space="preserve">. In particular, </w:t>
-      </w:r>
-      <w:r>
-        <w:t>the previously observed pattern</w:t>
+        <w:t xml:space="preserve">. </w:t>
+      </w:r>
+      <w:proofErr w:type="gramStart"/>
+      <w:r>
+        <w:t xml:space="preserve">In particular, </w:t>
+      </w:r>
+      <w:r>
+        <w:t>the</w:t>
+      </w:r>
+      <w:proofErr w:type="gramEnd"/>
+      <w:r>
+        <w:t xml:space="preserve"> previously observed pattern</w:t>
       </w:r>
       <w:r>
         <w:t>s</w:t>
@@ -11580,7 +11932,11 @@
         <w:t xml:space="preserve"> when manipulated directly</w:t>
       </w:r>
       <w:r>
-        <w:t xml:space="preserve">. This result provided </w:t>
+        <w:t xml:space="preserve">. This result </w:t>
+      </w:r>
+      <w:r>
+        <w:lastRenderedPageBreak/>
+        <w:t xml:space="preserve">provided </w:t>
       </w:r>
       <w:r>
         <w:t>a new demonstration that</w:t>
@@ -11595,11 +11951,7 @@
         <w:t>ions of</w:t>
       </w:r>
       <w:r>
-        <w:t xml:space="preserve"> counterfactual relevance (without </w:t>
-      </w:r>
-      <w:r>
-        <w:lastRenderedPageBreak/>
-        <w:t>norm violations) affect causal judgments in a relia</w:t>
+        <w:t xml:space="preserve"> counterfactual relevance (without norm violations) affect causal judgments in a relia</w:t>
       </w:r>
       <w:r>
         <w:t xml:space="preserve">ble and predictable manner for both intentional agents and inanimate </w:t>
@@ -11716,7 +12068,15 @@
         <w:t xml:space="preserve">, is replaced by an intentional agent. </w:t>
       </w:r>
       <w:r>
-        <w:t>Critically, across all of these effects,</w:t>
+        <w:t xml:space="preserve">Critically, across </w:t>
+      </w:r>
+      <w:proofErr w:type="gramStart"/>
+      <w:r>
+        <w:t>all of</w:t>
+      </w:r>
+      <w:proofErr w:type="gramEnd"/>
+      <w:r>
+        <w:t xml:space="preserve"> these effects,</w:t>
       </w:r>
       <w:r>
         <w:t xml:space="preserve"> counterfactual relevance judgments were closely correlated with causal judgments</w:t>
@@ -11827,6 +12187,7 @@
         <w:spacing w:line="480" w:lineRule="auto"/>
       </w:pPr>
       <w:r>
+        <w:lastRenderedPageBreak/>
         <w:tab/>
         <w:t xml:space="preserve">It would be challenging to explain the results of these experiments </w:t>
       </w:r>
@@ -11834,1258 +12195,1332 @@
         <w:t>with non-</w:t>
       </w:r>
       <w:r>
-        <w:t xml:space="preserve">CFR accounts. For moral violations in particular, the primary alternative accounts are those that argue </w:t>
-      </w:r>
+        <w:t xml:space="preserve">CFR accounts. For moral </w:t>
+      </w:r>
+      <w:proofErr w:type="gramStart"/>
+      <w:r>
+        <w:t>violations in particular, the</w:t>
+      </w:r>
+      <w:proofErr w:type="gramEnd"/>
+      <w:r>
+        <w:t xml:space="preserve"> primary alternative accounts are those that argue that ‘causal’ judgments are being interpreted as </w:t>
+      </w:r>
+      <w:r>
+        <w:t>‘</w:t>
+      </w:r>
+      <w:r>
+        <w:t>moral responsibility</w:t>
+      </w:r>
+      <w:r>
+        <w:t>’</w:t>
+      </w:r>
+      <w:r>
+        <w:t xml:space="preserve"> judgments (</w:t>
+      </w:r>
+      <w:proofErr w:type="spellStart"/>
+      <w:r>
+        <w:t>Alicke</w:t>
+      </w:r>
+      <w:proofErr w:type="spellEnd"/>
+      <w:r>
+        <w:t xml:space="preserve"> et al.</w:t>
+      </w:r>
+      <w:r>
+        <w:t xml:space="preserve">, 2011; </w:t>
+      </w:r>
+      <w:proofErr w:type="spellStart"/>
+      <w:r>
+        <w:t>Samland</w:t>
+      </w:r>
+      <w:proofErr w:type="spellEnd"/>
+      <w:r>
+        <w:t xml:space="preserve"> &amp; </w:t>
+      </w:r>
+      <w:proofErr w:type="spellStart"/>
+      <w:r>
+        <w:t>Waldmann</w:t>
+      </w:r>
+      <w:proofErr w:type="spellEnd"/>
+      <w:r>
+        <w:t>, 2016). However,</w:t>
+      </w:r>
+      <w:r>
+        <w:t xml:space="preserve"> such</w:t>
+      </w:r>
+      <w:r>
+        <w:t xml:space="preserve"> an</w:t>
+      </w:r>
+      <w:r>
+        <w:t xml:space="preserve"> account</w:t>
+      </w:r>
+      <w:r>
+        <w:t xml:space="preserve"> has no obvious way of explaining (1) </w:t>
+      </w:r>
+      <w:r>
+        <w:t xml:space="preserve">why </w:t>
+      </w:r>
+      <w:r>
+        <w:t>moral violations have precisely the same pattern of impact on judgments of ‘counterfactual relevance’</w:t>
+      </w:r>
+      <w:r>
+        <w:t xml:space="preserve"> which are </w:t>
+      </w:r>
+      <w:r>
+        <w:rPr>
+          <w:i/>
+        </w:rPr>
+        <w:t>not</w:t>
+      </w:r>
+      <w:r>
+        <w:t xml:space="preserve"> potentially polysemous</w:t>
+      </w:r>
+      <w:r>
+        <w:t xml:space="preserve">, (2) </w:t>
+      </w:r>
+      <w:r>
+        <w:t xml:space="preserve">why </w:t>
+      </w:r>
+      <w:r>
+        <w:t>direct manipulations of counterfactual relevance in the absence of any norm</w:t>
+      </w:r>
+      <w:r>
+        <w:t xml:space="preserve"> </w:t>
+      </w:r>
+      <w:r>
+        <w:t>violation affects</w:t>
+      </w:r>
+      <w:r>
+        <w:t xml:space="preserve"> causal judgments in the same way that norm violations do, or (3) why violations </w:t>
+      </w:r>
+      <w:r>
+        <w:t>of</w:t>
+      </w:r>
+      <w:r>
+        <w:rPr>
+          <w:i/>
+        </w:rPr>
+        <w:t xml:space="preserve"> norms of proper functioning</w:t>
+      </w:r>
+      <w:r>
+        <w:t xml:space="preserve"> produce the same effect on causal and counterfactual reasoning about inanimate objects as violations of moral norms </w:t>
+      </w:r>
+      <w:r>
+        <w:t xml:space="preserve">do </w:t>
+      </w:r>
+      <w:r>
+        <w:t>on causal and counterfactual reasoning about intentional agents.</w:t>
+      </w:r>
+      <w:r>
+        <w:t xml:space="preserve"> </w:t>
+      </w:r>
+    </w:p>
+    <w:p>
+      <w:pPr>
+        <w:spacing w:line="480" w:lineRule="auto"/>
+        <w:ind w:firstLine="720"/>
+      </w:pPr>
+      <w:r>
+        <w:t xml:space="preserve">It is </w:t>
+      </w:r>
+      <w:r>
+        <w:t xml:space="preserve">also </w:t>
+      </w:r>
+      <w:r>
+        <w:t xml:space="preserve">worth </w:t>
+      </w:r>
+      <w:r>
+        <w:t xml:space="preserve">briefly returning to </w:t>
+      </w:r>
+      <w:r>
+        <w:t xml:space="preserve">the results of the mental state manipulation in Experiment 1, which showed that mental states that mitigate moral </w:t>
+      </w:r>
+      <w:r>
+        <w:t xml:space="preserve">responsibility </w:t>
+      </w:r>
+      <w:r>
+        <w:t xml:space="preserve">also mitigate the effect of the norm violation on counterfactual relevance and causal judgments. </w:t>
+      </w:r>
+      <w:r>
+        <w:t xml:space="preserve">S&amp;W included </w:t>
+      </w:r>
+      <w:r>
+        <w:t>this</w:t>
+      </w:r>
+      <w:r>
+        <w:t xml:space="preserve"> </w:t>
+      </w:r>
+      <w:r>
+        <w:t xml:space="preserve">manipulation </w:t>
+      </w:r>
+      <w:r>
+        <w:t xml:space="preserve">as an example of a case that moral responsibility judgments can readily explain (an ignorant or deceived norm violator is less blameworthy than a deliberate one), but </w:t>
+      </w:r>
+      <w:r>
+        <w:t xml:space="preserve">(in their view) </w:t>
+      </w:r>
+      <w:r>
+        <w:t>CFR accounts cannot</w:t>
+      </w:r>
+      <w:r>
+        <w:t xml:space="preserve"> (see also </w:t>
+      </w:r>
+      <w:proofErr w:type="spellStart"/>
+      <w:r>
+        <w:t>Samland</w:t>
+      </w:r>
+      <w:proofErr w:type="spellEnd"/>
+      <w:r>
+        <w:t xml:space="preserve"> et al., 2016)</w:t>
+      </w:r>
+      <w:r>
+        <w:t>. However</w:t>
+      </w:r>
+      <w:r>
+        <w:t xml:space="preserve">, </w:t>
+      </w:r>
+      <w:r>
+        <w:t xml:space="preserve">CFR accounts do not deny that </w:t>
+      </w:r>
+      <w:r>
+        <w:t>agents</w:t>
+      </w:r>
+      <w:r>
+        <w:t>’</w:t>
+      </w:r>
+      <w:r>
+        <w:t xml:space="preserve"> mental states affect their moral responsibility</w:t>
+      </w:r>
+      <w:r>
+        <w:t>. In fact</w:t>
+      </w:r>
+      <w:r>
+        <w:t>, CFR accounts make no claims about the process by which an event is identified as a norm violation</w:t>
+      </w:r>
+      <w:r>
+        <w:t xml:space="preserve"> or </w:t>
+      </w:r>
+      <w:r>
+        <w:t xml:space="preserve">by which </w:t>
+      </w:r>
+      <w:r>
+        <w:t>its severity</w:t>
+      </w:r>
+      <w:r>
+        <w:t xml:space="preserve"> is assessed</w:t>
+      </w:r>
+      <w:r>
+        <w:t xml:space="preserve">, only what happens once </w:t>
+      </w:r>
+      <w:r>
+        <w:t>such determinations have been made</w:t>
+      </w:r>
+      <w:r>
+        <w:t xml:space="preserve">. </w:t>
+      </w:r>
+      <w:proofErr w:type="gramStart"/>
+      <w:r>
+        <w:t>Thus</w:t>
+      </w:r>
+      <w:proofErr w:type="gramEnd"/>
+      <w:r>
+        <w:t xml:space="preserve"> in short</w:t>
+      </w:r>
+      <w:r>
+        <w:t>,</w:t>
+      </w:r>
+      <w:r>
+        <w:t xml:space="preserve"> we agree that</w:t>
+      </w:r>
+      <w:r>
+        <w:t xml:space="preserve"> the mental state of the perpetrator </w:t>
+      </w:r>
+      <w:r>
+        <w:t xml:space="preserve">will likely </w:t>
+      </w:r>
+      <w:r>
+        <w:t xml:space="preserve">affect </w:t>
+      </w:r>
+      <w:r>
+        <w:t>the judged</w:t>
+      </w:r>
+      <w:r>
+        <w:t xml:space="preserve"> severity of </w:t>
+      </w:r>
+      <w:r>
+        <w:t xml:space="preserve">a </w:t>
+      </w:r>
+      <w:r>
+        <w:t>norm violation</w:t>
+      </w:r>
+      <w:r>
+        <w:t>,</w:t>
+      </w:r>
+      <w:r>
+        <w:t xml:space="preserve"> or whether something is judged to be a norm violation of all, but we argue that </w:t>
+      </w:r>
+      <w:r>
+        <w:t>these considerations</w:t>
+      </w:r>
+      <w:r>
+        <w:t xml:space="preserve"> </w:t>
+      </w:r>
+      <w:r>
+        <w:t xml:space="preserve">affect </w:t>
+      </w:r>
+      <w:r>
+        <w:rPr>
+          <w:i/>
+        </w:rPr>
+        <w:t>causal</w:t>
+      </w:r>
+      <w:r>
+        <w:t xml:space="preserve"> judgments by</w:t>
+      </w:r>
+      <w:r>
+        <w:t xml:space="preserve"> </w:t>
+      </w:r>
+      <w:r>
+        <w:t>chang</w:t>
+      </w:r>
+      <w:r>
+        <w:t>ing</w:t>
+      </w:r>
+      <w:r>
+        <w:t xml:space="preserve"> </w:t>
+      </w:r>
+      <w:r>
+        <w:t>which</w:t>
+      </w:r>
+      <w:r>
+        <w:t xml:space="preserve"> </w:t>
+      </w:r>
+      <w:r>
+        <w:t>counterfactual alternatives</w:t>
+      </w:r>
+      <w:r>
+        <w:t xml:space="preserve"> are relevant</w:t>
+      </w:r>
+      <w:r>
+        <w:t xml:space="preserve">. </w:t>
+      </w:r>
+    </w:p>
+    <w:p>
+      <w:pPr>
+        <w:spacing w:line="480" w:lineRule="auto"/>
+        <w:ind w:firstLine="720"/>
+      </w:pPr>
       <w:r>
         <w:lastRenderedPageBreak/>
-        <w:t xml:space="preserve">that ‘causal’ judgments are being interpreted as </w:t>
+        <w:t xml:space="preserve">Collectively, the evidence across </w:t>
+      </w:r>
+      <w:r>
+        <w:t>our four experiments</w:t>
+      </w:r>
+      <w:r>
+        <w:t xml:space="preserve"> demonstrate</w:t>
+      </w:r>
+      <w:r>
+        <w:t xml:space="preserve"> that norm violations affect the relevance of counterfactual alternatives, and the relevance of counterfactual alternatives affects causal judgments. This relationship holds regardless of the nature of the cause or the norm</w:t>
+      </w:r>
+      <w:r>
+        <w:t xml:space="preserve"> violation</w:t>
+      </w:r>
+      <w:r>
+        <w:t xml:space="preserve">, </w:t>
+      </w:r>
+      <w:r>
+        <w:t>suggest</w:t>
+      </w:r>
+      <w:r>
+        <w:t>ing</w:t>
+      </w:r>
+      <w:r>
+        <w:t xml:space="preserve"> the</w:t>
+      </w:r>
+      <w:r>
+        <w:t>se effects arise from</w:t>
+      </w:r>
+      <w:r>
+        <w:t xml:space="preserve"> </w:t>
+      </w:r>
+      <w:r>
+        <w:t>domain-</w:t>
+      </w:r>
+      <w:r>
+        <w:t>general causal reasoning mechanism</w:t>
+      </w:r>
+      <w:r>
+        <w:t>s</w:t>
+      </w:r>
+      <w:r>
+        <w:t xml:space="preserve">, rather than domain-specific reasoning </w:t>
+      </w:r>
+      <w:r>
+        <w:t xml:space="preserve">about intentional agents, morality, or the intended meaning of the word </w:t>
+      </w:r>
+      <w:proofErr w:type="spellStart"/>
+      <w:r>
+        <w:t>‘cause</w:t>
+      </w:r>
+      <w:proofErr w:type="spellEnd"/>
+      <w:r>
+        <w:t>’.</w:t>
+      </w:r>
+    </w:p>
+    <w:p>
+      <w:pPr>
+        <w:spacing w:line="480" w:lineRule="auto"/>
+        <w:ind w:firstLine="720"/>
+      </w:pPr>
+    </w:p>
+    <w:p>
+      <w:pPr>
+        <w:spacing w:line="480" w:lineRule="auto"/>
+        <w:ind w:firstLine="720"/>
+        <w:rPr>
+          <w:b/>
+        </w:rPr>
+      </w:pPr>
+      <w:r>
+        <w:rPr>
+          <w:b/>
+        </w:rPr>
+        <w:t>What is the ‘normal’ counterfactual alternative?</w:t>
+      </w:r>
+    </w:p>
+    <w:p>
+      <w:pPr>
+        <w:spacing w:line="480" w:lineRule="auto"/>
+        <w:ind w:firstLine="720"/>
+      </w:pPr>
+      <w:r>
+        <w:t xml:space="preserve">That said, our understanding of </w:t>
+      </w:r>
+      <w:r>
+        <w:t xml:space="preserve">the underlying </w:t>
+      </w:r>
+      <w:r>
+        <w:t xml:space="preserve">mechanism </w:t>
+      </w:r>
+      <w:r>
+        <w:t xml:space="preserve">proposed by CFR accounts </w:t>
+      </w:r>
+      <w:r>
+        <w:t>is far from complete</w:t>
+      </w:r>
+      <w:r>
+        <w:t>.</w:t>
+      </w:r>
+      <w:r>
+        <w:t xml:space="preserve"> </w:t>
+      </w:r>
+      <w:r>
+        <w:t xml:space="preserve">We </w:t>
+      </w:r>
+      <w:r>
+        <w:t xml:space="preserve">did find a complex and unexpected pattern </w:t>
+      </w:r>
+      <w:r>
+        <w:t xml:space="preserve">of judgments </w:t>
+      </w:r>
+      <w:r>
+        <w:t>that does seem to hinge on ontological category</w:t>
+      </w:r>
+      <w:r>
+        <w:t xml:space="preserve">: the effect of proximal norm violations on judgments of the distal cause. </w:t>
+      </w:r>
+      <w:r>
+        <w:t>The</w:t>
+      </w:r>
+      <w:r>
+        <w:t xml:space="preserve"> essential feature seems to be the ontological category of the proximal cause. Experiment 3 shows that, when the proximal cause is an </w:t>
+      </w:r>
+      <w:r>
+        <w:t>artifact</w:t>
+      </w:r>
+      <w:r>
+        <w:t>, a malfunction increases causal judgments of a distal agent</w:t>
+      </w:r>
+      <w:r>
+        <w:t>. I</w:t>
+      </w:r>
+      <w:r>
+        <w:t xml:space="preserve">n Experiment 4, </w:t>
+      </w:r>
+      <w:r>
+        <w:t xml:space="preserve">we find the same effect when the distal agent is replaced with </w:t>
+      </w:r>
+      <w:r>
+        <w:t xml:space="preserve">a distal </w:t>
+      </w:r>
+      <w:r>
+        <w:t>artifact</w:t>
+      </w:r>
+      <w:r>
+        <w:t xml:space="preserve">. </w:t>
+      </w:r>
+      <w:r>
+        <w:t xml:space="preserve">However, a proximal </w:t>
+      </w:r>
+      <w:r>
+        <w:rPr>
+          <w:i/>
+        </w:rPr>
+        <w:t>moral</w:t>
+      </w:r>
+      <w:r>
+        <w:t xml:space="preserve"> violation</w:t>
+      </w:r>
+      <w:r>
+        <w:t xml:space="preserve"> </w:t>
+      </w:r>
+      <w:r>
+        <w:t xml:space="preserve">by </w:t>
+      </w:r>
+      <w:r>
+        <w:t>an intentional agent</w:t>
+      </w:r>
+      <w:r>
+        <w:t xml:space="preserve"> </w:t>
+      </w:r>
+      <w:r>
+        <w:rPr>
+          <w:i/>
+        </w:rPr>
+        <w:t>decreases</w:t>
+      </w:r>
+      <w:r>
+        <w:t xml:space="preserve"> causal judgments of a distal </w:t>
+      </w:r>
+      <w:r>
+        <w:t xml:space="preserve">intentional </w:t>
+      </w:r>
+      <w:r>
+        <w:t xml:space="preserve">agent. </w:t>
+      </w:r>
+      <w:r>
+        <w:t xml:space="preserve">(The question of how a proximal moral violation affects judgments of a distal </w:t>
+      </w:r>
+      <w:r>
+        <w:t xml:space="preserve">functional </w:t>
+      </w:r>
+      <w:r>
+        <w:t>artifact is left for future work.)</w:t>
+      </w:r>
+    </w:p>
+    <w:p>
+      <w:pPr>
+        <w:spacing w:line="480" w:lineRule="auto"/>
+        <w:ind w:firstLine="720"/>
+      </w:pPr>
+      <w:r>
+        <w:t xml:space="preserve">Some will no doubt </w:t>
+      </w:r>
+      <w:r>
+        <w:t xml:space="preserve">wonder whether this </w:t>
+      </w:r>
+      <w:r>
+        <w:t xml:space="preserve">new </w:t>
+      </w:r>
+      <w:r>
+        <w:t xml:space="preserve">pattern </w:t>
+      </w:r>
+      <w:r>
+        <w:t xml:space="preserve">we observed </w:t>
+      </w:r>
+      <w:r>
+        <w:t xml:space="preserve">could be used as evidence </w:t>
+      </w:r>
+      <w:r>
+        <w:t xml:space="preserve">against </w:t>
+      </w:r>
+      <w:r>
+        <w:t>unified</w:t>
+      </w:r>
+      <w:r>
+        <w:t xml:space="preserve"> CFR account</w:t>
+      </w:r>
+      <w:r>
+        <w:t>s</w:t>
+      </w:r>
+      <w:r>
+        <w:t xml:space="preserve"> in which the same underlying mechanisms produce judgments about both </w:t>
+      </w:r>
+      <w:r>
+        <w:t>artifact</w:t>
+      </w:r>
+      <w:r>
+        <w:t>s and agents</w:t>
+      </w:r>
+      <w:r>
+        <w:t xml:space="preserve">. For example, one could explain the </w:t>
+      </w:r>
+      <w:r>
+        <w:t>decreased causality of the distal agent when the proximal agent violates a norm</w:t>
+      </w:r>
+      <w:r>
+        <w:t xml:space="preserve"> as a form of “excuse validation” (</w:t>
+      </w:r>
+      <w:proofErr w:type="spellStart"/>
+      <w:r>
+        <w:t>Turri</w:t>
+      </w:r>
+      <w:proofErr w:type="spellEnd"/>
+      <w:r>
+        <w:t xml:space="preserve"> &amp; </w:t>
+      </w:r>
+      <w:proofErr w:type="spellStart"/>
+      <w:r>
+        <w:t>Blouw</w:t>
+      </w:r>
+      <w:proofErr w:type="spellEnd"/>
+      <w:r>
+        <w:t xml:space="preserve">, 2015), in which people are motivated to excuse blameless actors from bad outcomes. </w:t>
+      </w:r>
+      <w:r>
+        <w:t>The trouble with this approach is that standard</w:t>
+      </w:r>
+      <w:r>
+        <w:t xml:space="preserve"> motivated reasoning account</w:t>
+      </w:r>
+      <w:r>
+        <w:t>s</w:t>
+      </w:r>
+      <w:r>
+        <w:t xml:space="preserve"> </w:t>
+      </w:r>
+      <w:r>
+        <w:lastRenderedPageBreak/>
+        <w:t xml:space="preserve">of this sort </w:t>
+      </w:r>
+      <w:r>
+        <w:t xml:space="preserve">should </w:t>
+      </w:r>
+      <w:r>
+        <w:t>predict the same</w:t>
+      </w:r>
+      <w:r>
+        <w:t xml:space="preserve"> decrease in causal judgments</w:t>
+      </w:r>
+      <w:r>
+        <w:t xml:space="preserve"> of the distal agent</w:t>
+      </w:r>
+      <w:r>
+        <w:t xml:space="preserve"> when the proximal cause is a</w:t>
+      </w:r>
+      <w:r>
+        <w:t xml:space="preserve"> malfunctioning</w:t>
+      </w:r>
+      <w:r>
+        <w:t xml:space="preserve"> inanimate </w:t>
+      </w:r>
+      <w:r>
+        <w:t>artifact</w:t>
+      </w:r>
+      <w:r>
+        <w:t xml:space="preserve">, since the intentional agent was not to blame. Yet, </w:t>
+      </w:r>
+      <w:r>
+        <w:t>in Experiment 3</w:t>
+      </w:r>
+      <w:r>
+        <w:t xml:space="preserve"> </w:t>
+      </w:r>
+      <w:r>
+        <w:t xml:space="preserve">we find </w:t>
+      </w:r>
+      <w:r>
+        <w:t xml:space="preserve">that </w:t>
+      </w:r>
+      <w:r>
+        <w:t>the exact opposite</w:t>
+      </w:r>
+      <w:r>
+        <w:t xml:space="preserve"> is true.</w:t>
+      </w:r>
+      <w:r>
+        <w:t xml:space="preserve"> </w:t>
+      </w:r>
+      <w:r>
+        <w:t>Moreover</w:t>
+      </w:r>
+      <w:r>
+        <w:t xml:space="preserve">, </w:t>
+      </w:r>
+      <w:r>
+        <w:t xml:space="preserve">the </w:t>
+      </w:r>
+      <w:r>
+        <w:t>increase in causal judgments</w:t>
+      </w:r>
+      <w:r>
+        <w:t xml:space="preserve"> when the proximal cause is a</w:t>
+      </w:r>
+      <w:r>
+        <w:t xml:space="preserve"> malfunctioning</w:t>
+      </w:r>
+      <w:r>
+        <w:t xml:space="preserve"> artifact</w:t>
+      </w:r>
+      <w:r>
+        <w:t xml:space="preserve"> </w:t>
+      </w:r>
+      <w:r>
+        <w:t xml:space="preserve">cannot </w:t>
+      </w:r>
+      <w:r>
+        <w:t>be explained as a desire to assign blame to an agent over a machine, as it occurs when the distal cause is a</w:t>
+      </w:r>
+      <w:r>
+        <w:t xml:space="preserve">n artifact </w:t>
+      </w:r>
+      <w:r>
+        <w:t>as well.</w:t>
+      </w:r>
+      <w:r>
+        <w:t xml:space="preserve"> </w:t>
+      </w:r>
+      <w:r>
+        <w:t>But</w:t>
+      </w:r>
+      <w:r>
+        <w:t>,</w:t>
+      </w:r>
+      <w:r>
+        <w:t xml:space="preserve"> i</w:t>
+      </w:r>
+      <w:r>
+        <w:t>f th</w:t>
+      </w:r>
+      <w:r>
+        <w:t xml:space="preserve">ese effects cannot be explained by standard motivated reasoning accounts, </w:t>
+      </w:r>
+      <w:r>
+        <w:t>then what does explain them?</w:t>
+      </w:r>
+    </w:p>
+    <w:p>
+      <w:pPr>
+        <w:spacing w:line="480" w:lineRule="auto"/>
+        <w:ind w:firstLine="720"/>
+      </w:pPr>
+      <w:r>
+        <w:t>On</w:t>
+      </w:r>
+      <w:r>
+        <w:t xml:space="preserve"> CFR ac</w:t>
+      </w:r>
+      <w:r>
+        <w:t>count</w:t>
+      </w:r>
+      <w:r>
+        <w:t>s</w:t>
+      </w:r>
+      <w:r>
+        <w:t>, the</w:t>
+      </w:r>
+      <w:r>
+        <w:t xml:space="preserve">re is a sense in which the </w:t>
+      </w:r>
+      <w:r>
+        <w:t xml:space="preserve">explanation </w:t>
+      </w:r>
+      <w:r>
+        <w:t xml:space="preserve">for this </w:t>
+      </w:r>
+      <w:r>
+        <w:t xml:space="preserve">discrepancy is </w:t>
+      </w:r>
+      <w:r>
+        <w:t xml:space="preserve">relatively straightforward: </w:t>
+      </w:r>
+      <w:r>
+        <w:t xml:space="preserve">people </w:t>
+      </w:r>
+      <w:r>
+        <w:t xml:space="preserve">must be </w:t>
+      </w:r>
+      <w:r>
+        <w:t>considering a different set of counterfactual possibilities</w:t>
+      </w:r>
+      <w:r>
+        <w:t xml:space="preserve"> depending on the ontological category of the proximal cause</w:t>
+      </w:r>
+      <w:r>
+        <w:t xml:space="preserve">, despite the isomorphism of the </w:t>
+      </w:r>
+      <w:r>
+        <w:t xml:space="preserve">causal </w:t>
+      </w:r>
+      <w:r>
+        <w:t>structure.</w:t>
+      </w:r>
+      <w:r>
+        <w:t xml:space="preserve"> </w:t>
+      </w:r>
+      <w:r>
+        <w:t>More specifically, w</w:t>
+      </w:r>
+      <w:r>
+        <w:t>hen the proximal cause is a malfunctioning artifact, people tend to consider alternatives that involve both the</w:t>
+      </w:r>
+      <w:r>
+        <w:t xml:space="preserve"> functional artifact and the distal cause that initiated the artifact’s action; in contrast, when the proximal cause is an agent who acts immorally, people again tend to consider alternatives to what this agent </w:t>
+      </w:r>
+      <w:proofErr w:type="gramStart"/>
+      <w:r>
+        <w:t>did, but</w:t>
+      </w:r>
+      <w:proofErr w:type="gramEnd"/>
+      <w:r>
+        <w:t xml:space="preserve"> are extremely reluctant to consider alternatives that would support the causal role of the distal agent. </w:t>
+      </w:r>
+      <w:r>
+        <w:t xml:space="preserve">The </w:t>
+      </w:r>
+      <w:r>
+        <w:t xml:space="preserve">trouble </w:t>
+      </w:r>
+      <w:r>
+        <w:t>is</w:t>
+      </w:r>
+      <w:r>
+        <w:t xml:space="preserve"> that</w:t>
+      </w:r>
+      <w:r>
+        <w:t xml:space="preserve"> we do not know exactly </w:t>
+      </w:r>
+      <w:r>
+        <w:t>why</w:t>
+      </w:r>
+      <w:r>
+        <w:t xml:space="preserve"> th</w:t>
+      </w:r>
+      <w:r>
+        <w:t>e</w:t>
+      </w:r>
+      <w:r>
+        <w:t>se differences</w:t>
+      </w:r>
+      <w:r>
+        <w:t xml:space="preserve"> are</w:t>
+      </w:r>
+      <w:r>
+        <w:t xml:space="preserve"> </w:t>
+      </w:r>
+      <w:r>
+        <w:t>occurring.</w:t>
+      </w:r>
+    </w:p>
+    <w:p>
+      <w:pPr>
+        <w:spacing w:line="480" w:lineRule="auto"/>
+      </w:pPr>
+      <w:r>
+        <w:tab/>
+      </w:r>
+      <w:r>
+        <w:t>Fundamentally, one</w:t>
+      </w:r>
+      <w:r>
+        <w:t xml:space="preserve"> </w:t>
+      </w:r>
+      <w:r>
+        <w:t>shortcoming of</w:t>
+      </w:r>
+      <w:r>
+        <w:t xml:space="preserve"> existing CFR accounts is that they do not have a specific account of the process by which relevant counterfactual possibilities are constructed. All versions of the CFR account hold that, in some way, people are constructing a counterfactual </w:t>
       </w:r>
       <w:r>
         <w:t>‘</w:t>
       </w:r>
       <w:r>
-        <w:t>moral responsibility</w:t>
+        <w:t>normalized</w:t>
       </w:r>
       <w:r>
         <w:t>’</w:t>
       </w:r>
       <w:r>
-        <w:t xml:space="preserve"> judgments (</w:t>
+        <w:t xml:space="preserve"> version of the event (in which the norm violations are replaced by </w:t>
+      </w:r>
+      <w:r>
+        <w:t>norm-conforming</w:t>
+      </w:r>
+      <w:r>
+        <w:t xml:space="preserve"> actions</w:t>
+      </w:r>
+      <w:proofErr w:type="gramStart"/>
+      <w:r>
+        <w:t>), and</w:t>
+      </w:r>
+      <w:proofErr w:type="gramEnd"/>
+      <w:r>
+        <w:t xml:space="preserve"> determining the truth value of the sufficiency and necessity </w:t>
+      </w:r>
+      <w:r>
+        <w:lastRenderedPageBreak/>
+        <w:t xml:space="preserve">conditionals in those </w:t>
+      </w:r>
+      <w:r>
+        <w:t>counterfactual alternatives</w:t>
+      </w:r>
+      <w:r>
+        <w:t xml:space="preserve"> (Hitchcock &amp; Knobe, 2009, p. 589). However, what </w:t>
+      </w:r>
+      <w:r>
+        <w:t xml:space="preserve">the </w:t>
+      </w:r>
+      <w:r>
+        <w:t>‘</w:t>
+      </w:r>
+      <w:r>
+        <w:t>more normal</w:t>
+      </w:r>
+      <w:r>
+        <w:t>’</w:t>
+      </w:r>
+      <w:r>
+        <w:t xml:space="preserve"> </w:t>
+      </w:r>
+      <w:r>
+        <w:t xml:space="preserve">version of an event </w:t>
+      </w:r>
+      <w:proofErr w:type="gramStart"/>
+      <w:r>
+        <w:t>actually consists</w:t>
+      </w:r>
+      <w:proofErr w:type="gramEnd"/>
+      <w:r>
+        <w:t xml:space="preserve"> of is </w:t>
+      </w:r>
+      <w:r>
+        <w:t xml:space="preserve">currently </w:t>
+      </w:r>
+      <w:r>
+        <w:t xml:space="preserve">left up to </w:t>
+      </w:r>
+      <w:r>
+        <w:t>intuition.</w:t>
+      </w:r>
+    </w:p>
+    <w:p>
+      <w:pPr>
+        <w:spacing w:line="480" w:lineRule="auto"/>
+        <w:ind w:firstLine="720"/>
+      </w:pPr>
+      <w:r>
+        <w:t xml:space="preserve">CFR accounts </w:t>
+      </w:r>
+      <w:r>
+        <w:t xml:space="preserve">need </w:t>
+      </w:r>
+      <w:r>
+        <w:t xml:space="preserve">not </w:t>
+      </w:r>
+      <w:r>
+        <w:t xml:space="preserve">be </w:t>
+      </w:r>
+      <w:r>
+        <w:t>completely</w:t>
+      </w:r>
+      <w:r>
+        <w:t xml:space="preserve"> insensitive to the ontological category of a cause</w:t>
+      </w:r>
+      <w:r>
+        <w:t>,</w:t>
+      </w:r>
+      <w:r>
+        <w:t xml:space="preserve"> </w:t>
+      </w:r>
+      <w:r>
+        <w:t>since</w:t>
+      </w:r>
+      <w:r>
+        <w:t>,</w:t>
+      </w:r>
+      <w:r>
+        <w:t xml:space="preserve"> </w:t>
+      </w:r>
+      <w:r>
+        <w:t xml:space="preserve">as </w:t>
+      </w:r>
+      <w:r>
+        <w:t xml:space="preserve">our counterfactual relevance ratings </w:t>
+      </w:r>
+      <w:r>
+        <w:t xml:space="preserve">show, </w:t>
+      </w:r>
+      <w:r>
+        <w:t>counterfactual reasoning itself is not insensitive to ontological category.</w:t>
+      </w:r>
+      <w:r>
+        <w:t xml:space="preserve"> </w:t>
+      </w:r>
+      <w:r>
+        <w:t>P</w:t>
+      </w:r>
+      <w:r>
+        <w:t>revious work has found that people have different intuitive causal structures for physical and psychological events (Strickland, Silver, &amp; Keil, 2017), such that physical events are expected to be deterministic (with a single antecedent), whereas psychological events are expected to be stochastic</w:t>
+      </w:r>
+      <w:r>
+        <w:t xml:space="preserve"> (with many independent antecedents)</w:t>
+      </w:r>
+      <w:r>
+        <w:t>.</w:t>
+      </w:r>
+      <w:r>
+        <w:t xml:space="preserve"> </w:t>
+      </w:r>
+      <w:r>
+        <w:t xml:space="preserve">One could propose a CFR account that incorporated these </w:t>
+      </w:r>
+      <w:r>
+        <w:t xml:space="preserve">differences in intuitive </w:t>
+      </w:r>
+      <w:r>
+        <w:t xml:space="preserve">causal structure in predicting which </w:t>
+      </w:r>
+      <w:r>
+        <w:t>counterfactual possibilities are considered for malfunctions versus moral violations. For example, when a malfunction occurs, if the causal structure of the mechanism is intuitively thought of as deterministic</w:t>
+      </w:r>
+      <w:r>
+        <w:t xml:space="preserve">, then </w:t>
+      </w:r>
+      <w:proofErr w:type="gramStart"/>
+      <w:r>
+        <w:t>in order to</w:t>
+      </w:r>
+      <w:proofErr w:type="gramEnd"/>
+      <w:r>
+        <w:t xml:space="preserve"> consider a counterfactual possibility in which the malfunction does not occur, people may have to consider one in which its antecedent </w:t>
+      </w:r>
+      <w:r>
+        <w:t>is altered</w:t>
+      </w:r>
+      <w:r>
+        <w:t xml:space="preserve"> (Mandel, 2003). Such an account would </w:t>
+      </w:r>
+      <w:r>
+        <w:t xml:space="preserve">then </w:t>
+      </w:r>
+      <w:r>
+        <w:t xml:space="preserve">explain why a malfunctioning proximal cause might affect judgments of its antecedents in Experiment 3 and </w:t>
+      </w:r>
+      <w:r>
+        <w:t xml:space="preserve">the inanimate </w:t>
+      </w:r>
+      <w:r>
+        <w:t>artifact</w:t>
+      </w:r>
+      <w:r>
+        <w:t xml:space="preserve"> condition of Experiment </w:t>
+      </w:r>
+      <w:r>
+        <w:t>4: the relevant counterfactual</w:t>
+      </w:r>
+      <w:r>
+        <w:t>s</w:t>
+      </w:r>
+      <w:r>
+        <w:t xml:space="preserve"> </w:t>
+      </w:r>
+      <w:r>
+        <w:t xml:space="preserve">were </w:t>
+      </w:r>
+      <w:r>
+        <w:t>one</w:t>
+      </w:r>
+      <w:r>
+        <w:t>s</w:t>
+      </w:r>
+      <w:r>
+        <w:t xml:space="preserve"> in which the antecedent </w:t>
+      </w:r>
+      <w:r>
+        <w:t>was also changed.</w:t>
+      </w:r>
+      <w:r>
+        <w:t xml:space="preserve"> </w:t>
+      </w:r>
+      <w:r>
+        <w:t>In contrast, in Experiment 4’s agent condition, when the proximal cause was also an intentional agent who violated a moral norm, people might have considered a counterfactual which changed only the proximal agent’s action. This would then lead to a causal superseding effect</w:t>
+      </w:r>
+      <w:r>
+        <w:t>, as this counterfactual possibility falsifies the sufficiency of the distal agent.</w:t>
+      </w:r>
+      <w:r>
+        <w:t xml:space="preserve"> (</w:t>
       </w:r>
       <w:proofErr w:type="spellStart"/>
       <w:r>
-        <w:t>Alicke</w:t>
+        <w:t>Icard</w:t>
       </w:r>
       <w:proofErr w:type="spellEnd"/>
       <w:r>
-        <w:t xml:space="preserve"> et al.</w:t>
-      </w:r>
-      <w:r>
-        <w:t xml:space="preserve">, 2011; </w:t>
-      </w:r>
-      <w:proofErr w:type="spellStart"/>
-      <w:r>
-        <w:t>Samland</w:t>
-      </w:r>
-      <w:proofErr w:type="spellEnd"/>
-      <w:r>
-        <w:t xml:space="preserve"> &amp; </w:t>
-      </w:r>
-      <w:proofErr w:type="spellStart"/>
-      <w:r>
-        <w:t>Waldmann</w:t>
-      </w:r>
-      <w:proofErr w:type="spellEnd"/>
-      <w:r>
-        <w:t>, 2016). However,</w:t>
-      </w:r>
-      <w:r>
-        <w:t xml:space="preserve"> such</w:t>
-      </w:r>
-      <w:r>
-        <w:t xml:space="preserve"> an</w:t>
-      </w:r>
-      <w:r>
-        <w:t xml:space="preserve"> account</w:t>
-      </w:r>
-      <w:r>
-        <w:t xml:space="preserve"> has no obvious way of explaining (1) </w:t>
-      </w:r>
-      <w:r>
-        <w:t xml:space="preserve">why </w:t>
-      </w:r>
-      <w:r>
-        <w:t>moral violations have precisely the same pattern of impact on judgments of ‘counterfactual relevance’</w:t>
-      </w:r>
-      <w:r>
-        <w:t xml:space="preserve"> which are </w:t>
-      </w:r>
-      <w:r>
-        <w:rPr>
-          <w:i/>
-        </w:rPr>
-        <w:t>not</w:t>
-      </w:r>
-      <w:r>
-        <w:t xml:space="preserve"> potentially polysemous</w:t>
-      </w:r>
-      <w:r>
-        <w:t xml:space="preserve">, (2) </w:t>
-      </w:r>
-      <w:r>
-        <w:t xml:space="preserve">why </w:t>
-      </w:r>
-      <w:r>
-        <w:t>direct manipulations of counterfactual relevance in the absence of any norm</w:t>
+        <w:t xml:space="preserve"> et al., 2017; Kominsky et al., 2015)</w:t>
+      </w:r>
+      <w:r>
+        <w:t xml:space="preserve">. </w:t>
+      </w:r>
+    </w:p>
+    <w:p>
+      <w:pPr>
+        <w:spacing w:line="480" w:lineRule="auto"/>
+      </w:pPr>
+      <w:r>
+        <w:tab/>
+      </w:r>
+      <w:r>
+        <w:t>Of course</w:t>
+      </w:r>
+      <w:r>
+        <w:t xml:space="preserve">, this proposal is speculative. </w:t>
+      </w:r>
+      <w:r>
+        <w:t xml:space="preserve">Our counterfactual relevance measures are not </w:t>
+      </w:r>
+      <w:r>
+        <w:t>granular enough to tell us which specific counterfactual possibilities people are considering</w:t>
+      </w:r>
+      <w:r>
+        <w:t xml:space="preserve">. </w:t>
+      </w:r>
+      <w:r>
+        <w:lastRenderedPageBreak/>
+        <w:t xml:space="preserve">Currently, we have no easy way to examine which counterfactual alternatives people consider, except by </w:t>
+      </w:r>
+      <w:proofErr w:type="gramStart"/>
+      <w:r>
+        <w:t>some kind of reverse</w:t>
+      </w:r>
+      <w:proofErr w:type="gramEnd"/>
+      <w:r>
+        <w:t xml:space="preserve"> inference from their causal judgments. However, such inferences risk becoming circular if they are not incorporated into a broader detailed account of how counterfactual possibilities are constructed or selected as relevant.</w:t>
       </w:r>
       <w:r>
         <w:t xml:space="preserve"> </w:t>
       </w:r>
-      <w:r>
-        <w:t>violation affects</w:t>
-      </w:r>
-      <w:r>
-        <w:t xml:space="preserve"> causal judgments in the same way that norm violations do, or (3) why violations </w:t>
-      </w:r>
-      <w:r>
-        <w:t>of</w:t>
-      </w:r>
-      <w:r>
-        <w:rPr>
-          <w:i/>
-        </w:rPr>
-        <w:t xml:space="preserve"> norms of proper functioning</w:t>
-      </w:r>
-      <w:r>
-        <w:t xml:space="preserve"> produce the same effect on causal and counterfactual reasoning about inanimate objects as violations of moral norms </w:t>
-      </w:r>
-      <w:r>
-        <w:t xml:space="preserve">do </w:t>
-      </w:r>
-      <w:r>
-        <w:t>on causal and counterfactual reasoning about intentional agents.</w:t>
+    </w:p>
+    <w:p>
+      <w:pPr>
+        <w:spacing w:line="480" w:lineRule="auto"/>
+        <w:ind w:firstLine="720"/>
+      </w:pPr>
+      <w:r>
+        <w:t xml:space="preserve">Exploring normality itself could provide the tools to </w:t>
+      </w:r>
+      <w:r>
+        <w:t>solve</w:t>
+      </w:r>
+      <w:r>
+        <w:t xml:space="preserve"> this problem. </w:t>
+      </w:r>
+      <w:r>
+        <w:t xml:space="preserve">Recent work on the definition of </w:t>
+      </w:r>
+      <w:r>
+        <w:t>‘</w:t>
+      </w:r>
+      <w:r>
+        <w:t>normality</w:t>
+      </w:r>
+      <w:r>
+        <w:t>’</w:t>
+      </w:r>
+      <w:r>
+        <w:t xml:space="preserve"> in quantitative domains suggests that </w:t>
+      </w:r>
+      <w:r>
+        <w:t>‘</w:t>
+      </w:r>
+      <w:r>
+        <w:t>normal</w:t>
+      </w:r>
+      <w:r>
+        <w:t>’</w:t>
+      </w:r>
+      <w:r>
+        <w:t xml:space="preserve"> is a combination of an ideal value and what people think the average </w:t>
+      </w:r>
+      <w:proofErr w:type="gramStart"/>
+      <w:r>
+        <w:t>ac</w:t>
+      </w:r>
+      <w:r>
+        <w:t>tually is</w:t>
+      </w:r>
+      <w:proofErr w:type="gramEnd"/>
+      <w:r>
+        <w:t xml:space="preserve"> (Bear &amp; Knobe, 2017). This </w:t>
+      </w:r>
+      <w:r>
+        <w:t xml:space="preserve">may perhaps </w:t>
+      </w:r>
+      <w:r>
+        <w:t xml:space="preserve">provide guidance as to what the </w:t>
+      </w:r>
+      <w:r>
+        <w:t>‘</w:t>
+      </w:r>
+      <w:r>
+        <w:t>normal</w:t>
+      </w:r>
+      <w:r>
+        <w:t>’</w:t>
+      </w:r>
+      <w:r>
+        <w:t xml:space="preserve"> scenario would be for purely quantitative norm violations. </w:t>
+      </w:r>
+      <w:r>
+        <w:t xml:space="preserve">Combined with other constraints on counterfactual reasoning, such as the </w:t>
+      </w:r>
+      <w:r>
+        <w:t>‘</w:t>
+      </w:r>
+      <w:r>
+        <w:t>nearest possible world</w:t>
+      </w:r>
+      <w:r>
+        <w:t>’</w:t>
+      </w:r>
+      <w:r>
+        <w:t xml:space="preserve"> constraint (Lewis, 1973), it may be possible to more systematically and precisely predict which counterfactual possibilities people consider, and thereby be able to make more precise predictions about their causal judgments.</w:t>
+      </w:r>
+    </w:p>
+    <w:p>
+      <w:pPr>
+        <w:spacing w:line="480" w:lineRule="auto"/>
+        <w:ind w:firstLine="720"/>
+      </w:pPr>
+    </w:p>
+    <w:p>
+      <w:pPr>
+        <w:spacing w:line="480" w:lineRule="auto"/>
+        <w:ind w:firstLine="720"/>
+        <w:rPr>
+          <w:b/>
+        </w:rPr>
+      </w:pPr>
+      <w:r>
+        <w:rPr>
+          <w:b/>
+        </w:rPr>
+        <w:t xml:space="preserve">Other </w:t>
+      </w:r>
+      <w:r>
+        <w:rPr>
+          <w:b/>
+        </w:rPr>
+        <w:t>puzzles</w:t>
+      </w:r>
+      <w:r>
+        <w:rPr>
+          <w:b/>
+        </w:rPr>
+        <w:t xml:space="preserve"> for CFR accounts</w:t>
+      </w:r>
+      <w:r>
+        <w:rPr>
+          <w:b/>
+        </w:rPr>
+        <w:t>.</w:t>
+      </w:r>
+    </w:p>
+    <w:p>
+      <w:pPr>
+        <w:spacing w:line="480" w:lineRule="auto"/>
+        <w:ind w:firstLine="720"/>
+      </w:pPr>
+      <w:r>
+        <w:t>A</w:t>
+      </w:r>
+      <w:r>
+        <w:t xml:space="preserve"> critical insight which arises in both S&amp;W and in the current studies is that norms have a highly specific effect on causal judgments: They </w:t>
+      </w:r>
+      <w:r>
+        <w:t xml:space="preserve">differentially </w:t>
+      </w:r>
+      <w:r>
+        <w:t>affect causal judgments of the entities to which the norm applies and typically do not extend</w:t>
+      </w:r>
+      <w:r>
+        <w:t>, or extend weakly,</w:t>
+      </w:r>
+      <w:r>
+        <w:t xml:space="preserve"> to other aspects of the same event. Across </w:t>
+      </w:r>
+      <w:proofErr w:type="gramStart"/>
+      <w:r>
+        <w:t>all of</w:t>
+      </w:r>
+      <w:proofErr w:type="gramEnd"/>
+      <w:r>
+        <w:t xml:space="preserve"> our studies, we additionally find that this pattern is replicated in participants’ judgments of the relevance of counterfactual alternatives. </w:t>
+      </w:r>
+    </w:p>
+    <w:p>
+      <w:pPr>
+        <w:spacing w:line="480" w:lineRule="auto"/>
+        <w:ind w:firstLine="720"/>
+      </w:pPr>
+      <w:r>
+        <w:t xml:space="preserve">How to capture this sort of </w:t>
+      </w:r>
+      <w:r>
+        <w:t>granularity in separatin</w:t>
+      </w:r>
+      <w:r>
+        <w:t>g</w:t>
+      </w:r>
+      <w:r>
+        <w:t xml:space="preserve"> agent</w:t>
+      </w:r>
+      <w:r>
+        <w:t>s</w:t>
+      </w:r>
+      <w:r>
+        <w:t xml:space="preserve"> and </w:t>
+      </w:r>
+      <w:r>
+        <w:t>artifact</w:t>
+      </w:r>
+      <w:r>
+        <w:t>s</w:t>
       </w:r>
       <w:r>
         <w:t xml:space="preserve"> </w:t>
       </w:r>
-    </w:p>
-    <w:p>
-      <w:pPr>
-        <w:spacing w:line="480" w:lineRule="auto"/>
-        <w:ind w:firstLine="720"/>
-      </w:pPr>
-      <w:r>
-        <w:t xml:space="preserve">It is </w:t>
-      </w:r>
-      <w:r>
-        <w:t xml:space="preserve">also </w:t>
-      </w:r>
-      <w:r>
-        <w:t xml:space="preserve">worth </w:t>
-      </w:r>
-      <w:r>
-        <w:t xml:space="preserve">briefly returning to </w:t>
-      </w:r>
-      <w:r>
-        <w:t xml:space="preserve">the results of the mental state manipulation in Experiment 1, which showed that mental states that mitigate moral </w:t>
-      </w:r>
-      <w:r>
-        <w:t xml:space="preserve">responsibility </w:t>
-      </w:r>
-      <w:r>
-        <w:t xml:space="preserve">also mitigate the effect of the norm violation on counterfactual relevance and causal judgments. </w:t>
-      </w:r>
-      <w:r>
-        <w:t xml:space="preserve">S&amp;W included </w:t>
-      </w:r>
-      <w:r>
-        <w:t>this</w:t>
-      </w:r>
-      <w:r>
-        <w:t xml:space="preserve"> </w:t>
-      </w:r>
-      <w:r>
-        <w:t xml:space="preserve">manipulation </w:t>
-      </w:r>
-      <w:r>
-        <w:t xml:space="preserve">as an example of a case that moral responsibility judgments can readily explain (an ignorant or deceived norm violator is less blameworthy than a deliberate one), but </w:t>
-      </w:r>
-      <w:r>
-        <w:t xml:space="preserve">(in their view) </w:t>
-      </w:r>
-      <w:r>
-        <w:t>CFR accounts cannot</w:t>
-      </w:r>
-      <w:r>
-        <w:t xml:space="preserve"> (see also </w:t>
-      </w:r>
-      <w:proofErr w:type="spellStart"/>
-      <w:r>
-        <w:t>Samland</w:t>
-      </w:r>
-      <w:proofErr w:type="spellEnd"/>
-      <w:r>
-        <w:t xml:space="preserve"> et al., 2016)</w:t>
-      </w:r>
-      <w:r>
-        <w:t>. However</w:t>
-      </w:r>
-      <w:r>
-        <w:t xml:space="preserve">, </w:t>
-      </w:r>
-      <w:r>
-        <w:t xml:space="preserve">CFR accounts do not deny that </w:t>
-      </w:r>
-      <w:r>
-        <w:t>agents</w:t>
-      </w:r>
-      <w:r>
-        <w:t>’</w:t>
-      </w:r>
-      <w:r>
-        <w:t xml:space="preserve"> mental states affect their moral responsibility</w:t>
-      </w:r>
-      <w:r>
-        <w:t>. In fact</w:t>
-      </w:r>
-      <w:r>
-        <w:t>, CFR accounts make no claims about the process by which an event is identified as a norm violation</w:t>
-      </w:r>
-      <w:r>
-        <w:t xml:space="preserve"> or </w:t>
-      </w:r>
-      <w:r>
-        <w:t xml:space="preserve">by which </w:t>
-      </w:r>
-      <w:r>
-        <w:t>its severity</w:t>
-      </w:r>
-      <w:r>
-        <w:t xml:space="preserve"> is assessed</w:t>
-      </w:r>
-      <w:r>
-        <w:t xml:space="preserve">, only what happens once </w:t>
-      </w:r>
-      <w:r>
-        <w:t>such determinations have been made</w:t>
+      <w:r>
+        <w:t xml:space="preserve">in representations of counterfactuals </w:t>
+      </w:r>
+      <w:r>
+        <w:t xml:space="preserve">is not something we should take for granted. </w:t>
+      </w:r>
+      <w:r>
+        <w:t xml:space="preserve">CFR accounts often invoke, </w:t>
+      </w:r>
+      <w:proofErr w:type="gramStart"/>
+      <w:r>
+        <w:t>more or less formally</w:t>
+      </w:r>
+      <w:proofErr w:type="gramEnd"/>
+      <w:r>
+        <w:t>,</w:t>
+      </w:r>
+      <w:r>
+        <w:t xml:space="preserve"> graphical modeling approaches to causal reasoning (e.g., Pearl, 2000</w:t>
+      </w:r>
+      <w:r>
+        <w:t xml:space="preserve">), in which events are represented as variables that are related to each other through </w:t>
+      </w:r>
+      <w:r>
+        <w:lastRenderedPageBreak/>
+        <w:t>structural equations</w:t>
       </w:r>
       <w:r>
         <w:t xml:space="preserve">. </w:t>
       </w:r>
       <w:r>
-        <w:t>Thus in short</w:t>
-      </w:r>
-      <w:r>
-        <w:t>,</w:t>
-      </w:r>
-      <w:r>
-        <w:t xml:space="preserve"> we agree that</w:t>
-      </w:r>
-      <w:r>
-        <w:t xml:space="preserve"> the mental state of the perpetrator </w:t>
-      </w:r>
-      <w:r>
-        <w:t xml:space="preserve">will likely </w:t>
-      </w:r>
-      <w:r>
-        <w:t xml:space="preserve">affect </w:t>
-      </w:r>
-      <w:r>
-        <w:t>the judged</w:t>
-      </w:r>
-      <w:r>
-        <w:t xml:space="preserve"> severity of </w:t>
-      </w:r>
-      <w:r>
-        <w:t xml:space="preserve">a </w:t>
-      </w:r>
-      <w:r>
-        <w:t>norm violation</w:t>
-      </w:r>
-      <w:r>
-        <w:t>,</w:t>
-      </w:r>
-      <w:r>
-        <w:t xml:space="preserve"> or whether something is judged to be a norm violation of all, but we argue that </w:t>
-      </w:r>
-      <w:r>
-        <w:t>these considerations</w:t>
-      </w:r>
-      <w:r>
-        <w:t xml:space="preserve"> </w:t>
-      </w:r>
-      <w:r>
-        <w:t xml:space="preserve">affect </w:t>
-      </w:r>
-      <w:r>
-        <w:rPr>
-          <w:i/>
-        </w:rPr>
-        <w:t>causal</w:t>
-      </w:r>
-      <w:r>
-        <w:t xml:space="preserve"> judgments by</w:t>
-      </w:r>
-      <w:r>
-        <w:t xml:space="preserve"> </w:t>
-      </w:r>
-      <w:r>
-        <w:t>chang</w:t>
-      </w:r>
-      <w:r>
-        <w:t>ing</w:t>
-      </w:r>
-      <w:r>
-        <w:t xml:space="preserve"> </w:t>
-      </w:r>
-      <w:r>
-        <w:t>which</w:t>
-      </w:r>
-      <w:r>
-        <w:t xml:space="preserve"> </w:t>
-      </w:r>
-      <w:r>
-        <w:t>counterfactual alternatives</w:t>
-      </w:r>
-      <w:r>
-        <w:t xml:space="preserve"> are relevant</w:t>
-      </w:r>
-      <w:r>
-        <w:t xml:space="preserve">. </w:t>
-      </w:r>
-    </w:p>
-    <w:p>
-      <w:pPr>
-        <w:spacing w:line="480" w:lineRule="auto"/>
-        <w:ind w:firstLine="720"/>
-      </w:pPr>
-      <w:r>
-        <w:t xml:space="preserve">Collectively, the evidence across </w:t>
-      </w:r>
-      <w:r>
-        <w:t>our four experiments</w:t>
-      </w:r>
-      <w:r>
-        <w:t xml:space="preserve"> demonstrate</w:t>
-      </w:r>
-      <w:r>
-        <w:t xml:space="preserve"> that norm violations affect the relevance of counterfactual alternatives, and the relevance of counterfactual </w:t>
-      </w:r>
-      <w:r>
-        <w:lastRenderedPageBreak/>
-        <w:t>alternatives affects causal judgments. This relationship holds regardless of the nature of the cause or the norm</w:t>
-      </w:r>
-      <w:r>
-        <w:t xml:space="preserve"> violation</w:t>
-      </w:r>
-      <w:r>
-        <w:t xml:space="preserve">, </w:t>
-      </w:r>
-      <w:r>
-        <w:t>suggest</w:t>
-      </w:r>
-      <w:r>
-        <w:t>ing</w:t>
-      </w:r>
-      <w:r>
-        <w:t xml:space="preserve"> the</w:t>
-      </w:r>
-      <w:r>
-        <w:t>se effects arise from</w:t>
-      </w:r>
-      <w:r>
-        <w:t xml:space="preserve"> </w:t>
-      </w:r>
-      <w:r>
-        <w:t>domain-</w:t>
-      </w:r>
-      <w:r>
-        <w:t>general causal reasoning mechanism</w:t>
-      </w:r>
-      <w:r>
-        <w:t>s</w:t>
-      </w:r>
-      <w:r>
-        <w:t xml:space="preserve">, rather than domain-specific reasoning </w:t>
-      </w:r>
-      <w:r>
-        <w:t xml:space="preserve">about intentional agents, morality, or the intended meaning of the word </w:t>
-      </w:r>
-      <w:proofErr w:type="spellStart"/>
-      <w:r>
-        <w:t>‘cause</w:t>
-      </w:r>
-      <w:proofErr w:type="spellEnd"/>
-      <w:r>
-        <w:t>’.</w:t>
-      </w:r>
-    </w:p>
-    <w:p>
-      <w:pPr>
-        <w:spacing w:line="480" w:lineRule="auto"/>
-        <w:ind w:firstLine="720"/>
-      </w:pPr>
-    </w:p>
-    <w:p>
-      <w:pPr>
-        <w:spacing w:line="480" w:lineRule="auto"/>
-        <w:ind w:firstLine="720"/>
-        <w:rPr>
-          <w:b/>
-        </w:rPr>
-      </w:pPr>
-      <w:r>
-        <w:rPr>
-          <w:b/>
-        </w:rPr>
-        <w:t>What is the ‘normal’ counterfactual alternative?</w:t>
-      </w:r>
-    </w:p>
-    <w:p>
-      <w:pPr>
-        <w:spacing w:line="480" w:lineRule="auto"/>
-        <w:ind w:firstLine="720"/>
-      </w:pPr>
-      <w:r>
-        <w:t xml:space="preserve">That said, our understanding of </w:t>
-      </w:r>
-      <w:r>
-        <w:t xml:space="preserve">the underlying </w:t>
-      </w:r>
-      <w:r>
-        <w:t xml:space="preserve">mechanism </w:t>
-      </w:r>
-      <w:r>
-        <w:t xml:space="preserve">proposed by CFR accounts </w:t>
-      </w:r>
-      <w:r>
-        <w:t>is far from complete</w:t>
-      </w:r>
-      <w:r>
-        <w:t>.</w:t>
-      </w:r>
-      <w:r>
-        <w:t xml:space="preserve"> </w:t>
-      </w:r>
-      <w:r>
-        <w:t xml:space="preserve">We </w:t>
-      </w:r>
-      <w:r>
-        <w:t xml:space="preserve">did find a complex and unexpected pattern </w:t>
-      </w:r>
-      <w:r>
-        <w:t xml:space="preserve">of judgments </w:t>
-      </w:r>
-      <w:r>
-        <w:t>that does seem to hinge on ontological category</w:t>
-      </w:r>
-      <w:r>
-        <w:t xml:space="preserve">: the effect of proximal norm violations on judgments of the distal cause. </w:t>
-      </w:r>
-      <w:r>
-        <w:t>The</w:t>
-      </w:r>
-      <w:r>
-        <w:t xml:space="preserve"> essential feature seems to be the ontological category of the proximal cause. Experiment 3 shows that, when the proximal cause is an </w:t>
-      </w:r>
-      <w:r>
-        <w:t>artifact</w:t>
-      </w:r>
-      <w:r>
-        <w:t>, a malfunction increases causal judgments of a distal agent</w:t>
-      </w:r>
-      <w:r>
-        <w:t>. I</w:t>
-      </w:r>
-      <w:r>
-        <w:t xml:space="preserve">n Experiment 4, </w:t>
-      </w:r>
-      <w:r>
-        <w:t xml:space="preserve">we find the same effect when the distal agent is replaced with </w:t>
-      </w:r>
-      <w:r>
-        <w:t xml:space="preserve">a distal </w:t>
-      </w:r>
-      <w:r>
-        <w:t>artifact</w:t>
-      </w:r>
-      <w:r>
-        <w:t xml:space="preserve">. </w:t>
-      </w:r>
-      <w:r>
-        <w:t xml:space="preserve">However, a proximal </w:t>
-      </w:r>
-      <w:r>
-        <w:rPr>
-          <w:i/>
-        </w:rPr>
-        <w:t>moral</w:t>
-      </w:r>
-      <w:r>
-        <w:t xml:space="preserve"> violation</w:t>
-      </w:r>
-      <w:r>
-        <w:t xml:space="preserve"> </w:t>
-      </w:r>
-      <w:r>
-        <w:t xml:space="preserve">by </w:t>
-      </w:r>
-      <w:r>
-        <w:t>an intentional agent</w:t>
-      </w:r>
-      <w:r>
-        <w:t xml:space="preserve"> </w:t>
-      </w:r>
-      <w:r>
-        <w:rPr>
-          <w:i/>
-        </w:rPr>
-        <w:t>decreases</w:t>
-      </w:r>
-      <w:r>
-        <w:t xml:space="preserve"> causal judgments of a distal </w:t>
-      </w:r>
-      <w:r>
-        <w:t xml:space="preserve">intentional </w:t>
-      </w:r>
-      <w:r>
-        <w:t xml:space="preserve">agent. </w:t>
-      </w:r>
-      <w:r>
-        <w:t xml:space="preserve">(The question of how a proximal moral violation affects judgments of a distal </w:t>
-      </w:r>
-      <w:r>
-        <w:t xml:space="preserve">functional </w:t>
-      </w:r>
-      <w:r>
-        <w:t>artifact is left for future work.)</w:t>
-      </w:r>
-    </w:p>
-    <w:p>
-      <w:pPr>
-        <w:spacing w:line="480" w:lineRule="auto"/>
-        <w:ind w:firstLine="720"/>
-      </w:pPr>
-      <w:r>
-        <w:t xml:space="preserve">Some will no doubt </w:t>
-      </w:r>
-      <w:r>
-        <w:t xml:space="preserve">wonder whether this </w:t>
-      </w:r>
-      <w:r>
-        <w:t xml:space="preserve">new </w:t>
-      </w:r>
-      <w:r>
-        <w:t xml:space="preserve">pattern </w:t>
-      </w:r>
-      <w:r>
-        <w:t xml:space="preserve">we observed </w:t>
-      </w:r>
-      <w:r>
-        <w:t xml:space="preserve">could be used as evidence </w:t>
-      </w:r>
-      <w:r>
-        <w:t xml:space="preserve">against </w:t>
-      </w:r>
-      <w:r>
-        <w:t>unified</w:t>
-      </w:r>
-      <w:r>
-        <w:t xml:space="preserve"> CFR account</w:t>
-      </w:r>
-      <w:r>
-        <w:t>s</w:t>
-      </w:r>
-      <w:r>
-        <w:t xml:space="preserve"> in which the same underlying mechanisms produce judgments about both </w:t>
-      </w:r>
-      <w:r>
-        <w:t>artifact</w:t>
-      </w:r>
-      <w:r>
-        <w:t>s and agents</w:t>
-      </w:r>
-      <w:r>
-        <w:t xml:space="preserve">. For example, one could explain the </w:t>
-      </w:r>
-      <w:r>
-        <w:t>decreased causality of the distal agent when the proximal agent violates a norm</w:t>
-      </w:r>
-      <w:r>
-        <w:t xml:space="preserve"> as a form of “excuse validation” (</w:t>
-      </w:r>
-      <w:proofErr w:type="spellStart"/>
-      <w:r>
-        <w:t>Turri</w:t>
-      </w:r>
-      <w:proofErr w:type="spellEnd"/>
-      <w:r>
-        <w:t xml:space="preserve"> &amp; </w:t>
-      </w:r>
-      <w:proofErr w:type="spellStart"/>
-      <w:r>
-        <w:t>Blouw</w:t>
-      </w:r>
-      <w:proofErr w:type="spellEnd"/>
-      <w:r>
-        <w:t xml:space="preserve">, 2015), in which people are motivated to excuse blameless actors from bad outcomes. </w:t>
-      </w:r>
-      <w:r>
-        <w:t>The trouble with this approach is that standard</w:t>
-      </w:r>
-      <w:r>
-        <w:t xml:space="preserve"> motivated reasoning account</w:t>
-      </w:r>
-      <w:r>
-        <w:t>s</w:t>
-      </w:r>
-      <w:r>
-        <w:t xml:space="preserve"> of this sort </w:t>
-      </w:r>
-      <w:r>
-        <w:t xml:space="preserve">should </w:t>
-      </w:r>
-      <w:r>
-        <w:t>predict the same</w:t>
-      </w:r>
-      <w:r>
-        <w:t xml:space="preserve"> decrease in causal judgments</w:t>
-      </w:r>
-      <w:r>
-        <w:t xml:space="preserve"> of the distal agent</w:t>
-      </w:r>
-      <w:r>
-        <w:t xml:space="preserve"> when the proximal cause is a</w:t>
-      </w:r>
-      <w:r>
-        <w:t xml:space="preserve"> malfunctioning</w:t>
-      </w:r>
-      <w:r>
-        <w:t xml:space="preserve"> inanimate </w:t>
-      </w:r>
-      <w:r>
-        <w:t>artifact</w:t>
-      </w:r>
-      <w:r>
-        <w:t xml:space="preserve">, since the intentional agent was not to </w:t>
-      </w:r>
-      <w:r>
-        <w:lastRenderedPageBreak/>
-        <w:t xml:space="preserve">blame. Yet, </w:t>
-      </w:r>
-      <w:r>
-        <w:t>in Experiment 3</w:t>
-      </w:r>
-      <w:r>
-        <w:t xml:space="preserve"> </w:t>
-      </w:r>
-      <w:r>
-        <w:t xml:space="preserve">we find </w:t>
-      </w:r>
-      <w:r>
-        <w:t xml:space="preserve">that </w:t>
-      </w:r>
-      <w:r>
-        <w:t>the exact opposite</w:t>
-      </w:r>
-      <w:r>
-        <w:t xml:space="preserve"> is true.</w:t>
-      </w:r>
-      <w:r>
-        <w:t xml:space="preserve"> </w:t>
-      </w:r>
-      <w:r>
-        <w:t>Moreover</w:t>
-      </w:r>
-      <w:r>
-        <w:t xml:space="preserve">, </w:t>
-      </w:r>
-      <w:r>
-        <w:t xml:space="preserve">the </w:t>
-      </w:r>
-      <w:r>
-        <w:t>increase in causal judgments</w:t>
-      </w:r>
-      <w:r>
-        <w:t xml:space="preserve"> when the proximal cause is a</w:t>
-      </w:r>
-      <w:r>
-        <w:t xml:space="preserve"> malfunctioning</w:t>
-      </w:r>
-      <w:r>
-        <w:t xml:space="preserve"> artifact</w:t>
-      </w:r>
-      <w:r>
-        <w:t xml:space="preserve"> </w:t>
-      </w:r>
-      <w:r>
-        <w:t xml:space="preserve">cannot </w:t>
-      </w:r>
-      <w:r>
-        <w:t>be explained as a desire to assign blame to an agent over a machine, as it occurs when the distal cause is a</w:t>
-      </w:r>
-      <w:r>
-        <w:t xml:space="preserve">n artifact </w:t>
-      </w:r>
-      <w:r>
-        <w:t>as well.</w:t>
-      </w:r>
-      <w:r>
-        <w:t xml:space="preserve"> </w:t>
-      </w:r>
-      <w:r>
-        <w:t>But</w:t>
-      </w:r>
-      <w:r>
-        <w:t>,</w:t>
-      </w:r>
-      <w:r>
-        <w:t xml:space="preserve"> i</w:t>
-      </w:r>
-      <w:r>
-        <w:t>f th</w:t>
-      </w:r>
-      <w:r>
-        <w:t xml:space="preserve">ese effects cannot be explained by standard motivated reasoning accounts, </w:t>
-      </w:r>
-      <w:r>
-        <w:t>then what does explain them?</w:t>
-      </w:r>
-    </w:p>
-    <w:p>
-      <w:pPr>
-        <w:spacing w:line="480" w:lineRule="auto"/>
-        <w:ind w:firstLine="720"/>
-      </w:pPr>
-      <w:r>
-        <w:t>On</w:t>
-      </w:r>
-      <w:r>
-        <w:t xml:space="preserve"> CFR ac</w:t>
-      </w:r>
-      <w:r>
-        <w:t>count</w:t>
-      </w:r>
-      <w:r>
-        <w:t>s</w:t>
-      </w:r>
-      <w:r>
-        <w:t>, the</w:t>
-      </w:r>
-      <w:r>
-        <w:t xml:space="preserve">re is a sense in which the </w:t>
-      </w:r>
-      <w:r>
-        <w:t xml:space="preserve">explanation </w:t>
-      </w:r>
-      <w:r>
-        <w:t xml:space="preserve">for this </w:t>
-      </w:r>
-      <w:r>
-        <w:t xml:space="preserve">discrepancy is </w:t>
-      </w:r>
-      <w:r>
-        <w:t xml:space="preserve">relatively straightforward: </w:t>
-      </w:r>
-      <w:r>
-        <w:t xml:space="preserve">people </w:t>
-      </w:r>
-      <w:r>
-        <w:t xml:space="preserve">must be </w:t>
-      </w:r>
-      <w:r>
-        <w:t>considering a different set of counterfactual possibilities</w:t>
-      </w:r>
-      <w:r>
-        <w:t xml:space="preserve"> depending on the ontological category of the proximal cause</w:t>
-      </w:r>
-      <w:r>
-        <w:t xml:space="preserve">, despite the isomorphism of the </w:t>
-      </w:r>
-      <w:r>
-        <w:t xml:space="preserve">causal </w:t>
-      </w:r>
-      <w:r>
-        <w:t>structure.</w:t>
-      </w:r>
-      <w:r>
-        <w:t xml:space="preserve"> </w:t>
-      </w:r>
-      <w:r>
-        <w:t>More specifically, w</w:t>
-      </w:r>
-      <w:r>
-        <w:t>hen the proximal cause is a malfunctioning artifact, people tend to consider alternatives that involve both the</w:t>
-      </w:r>
-      <w:r>
-        <w:t xml:space="preserve"> functional artifact and the distal cause that initiated the artifact’s action; in contrast, when the proximal cause is an agent who acts immorally, people again tend to consider alternatives to what this agent did, but are extremely reluctant to consider alternatives that would support the causal role of the distal agent. </w:t>
-      </w:r>
-      <w:r>
-        <w:t xml:space="preserve">The </w:t>
-      </w:r>
-      <w:r>
-        <w:t xml:space="preserve">trouble </w:t>
-      </w:r>
-      <w:r>
-        <w:t>is</w:t>
-      </w:r>
-      <w:r>
-        <w:t xml:space="preserve"> that</w:t>
-      </w:r>
-      <w:r>
-        <w:t xml:space="preserve"> we do not know exactly </w:t>
-      </w:r>
-      <w:r>
-        <w:t>why</w:t>
-      </w:r>
-      <w:r>
-        <w:t xml:space="preserve"> th</w:t>
-      </w:r>
-      <w:r>
-        <w:t>e</w:t>
-      </w:r>
-      <w:r>
-        <w:t>se differences</w:t>
-      </w:r>
-      <w:r>
-        <w:t xml:space="preserve"> are</w:t>
-      </w:r>
-      <w:r>
-        <w:t xml:space="preserve"> </w:t>
-      </w:r>
-      <w:r>
-        <w:t>occurring.</w:t>
-      </w:r>
-    </w:p>
-    <w:p>
-      <w:pPr>
-        <w:spacing w:line="480" w:lineRule="auto"/>
-      </w:pPr>
-      <w:r>
-        <w:tab/>
-      </w:r>
-      <w:r>
-        <w:t>Fundamentally, one</w:t>
-      </w:r>
-      <w:r>
-        <w:t xml:space="preserve"> </w:t>
-      </w:r>
-      <w:r>
-        <w:t>shortcoming of</w:t>
-      </w:r>
-      <w:r>
-        <w:t xml:space="preserve"> existing CFR accounts is that they do not have a specific account of the process by which relevant counterfactual possibilities are constructed. All versions of the CFR account hold that, in some way, people are constructing a counterfactual </w:t>
-      </w:r>
-      <w:r>
-        <w:t>‘</w:t>
-      </w:r>
-      <w:r>
-        <w:t>normalized</w:t>
-      </w:r>
-      <w:r>
-        <w:t>’</w:t>
-      </w:r>
-      <w:r>
-        <w:t xml:space="preserve"> version of the event (in which the norm violations are replaced by </w:t>
-      </w:r>
-      <w:r>
-        <w:t>norm-conforming</w:t>
-      </w:r>
-      <w:r>
-        <w:t xml:space="preserve"> actions), and determining the truth value of the sufficiency and necessity conditionals in those </w:t>
-      </w:r>
-      <w:r>
-        <w:t>counterfactual alternatives</w:t>
-      </w:r>
-      <w:r>
-        <w:t xml:space="preserve"> (Hitchcock &amp; Knobe, 2009, p. 589). However, what </w:t>
-      </w:r>
-      <w:r>
-        <w:t xml:space="preserve">the </w:t>
-      </w:r>
-      <w:r>
-        <w:t>‘</w:t>
-      </w:r>
-      <w:r>
-        <w:t>more normal</w:t>
-      </w:r>
-      <w:r>
-        <w:t>’</w:t>
-      </w:r>
-      <w:r>
-        <w:t xml:space="preserve"> </w:t>
-      </w:r>
-      <w:r>
-        <w:t xml:space="preserve">version of an event actually consists of is </w:t>
-      </w:r>
-      <w:r>
-        <w:t xml:space="preserve">currently </w:t>
-      </w:r>
-      <w:r>
-        <w:t xml:space="preserve">left up to </w:t>
-      </w:r>
-      <w:r>
-        <w:t>intuition.</w:t>
-      </w:r>
-    </w:p>
-    <w:p>
-      <w:pPr>
-        <w:spacing w:line="480" w:lineRule="auto"/>
-        <w:ind w:firstLine="720"/>
-      </w:pPr>
-      <w:r>
-        <w:lastRenderedPageBreak/>
-        <w:t xml:space="preserve">CFR accounts </w:t>
-      </w:r>
-      <w:r>
-        <w:t xml:space="preserve">need </w:t>
-      </w:r>
-      <w:r>
-        <w:t xml:space="preserve">not </w:t>
-      </w:r>
-      <w:r>
-        <w:t xml:space="preserve">be </w:t>
-      </w:r>
-      <w:r>
-        <w:t>completely</w:t>
-      </w:r>
-      <w:r>
-        <w:t xml:space="preserve"> insensitive to the ontological category of a cause</w:t>
-      </w:r>
-      <w:r>
-        <w:t>,</w:t>
-      </w:r>
-      <w:r>
-        <w:t xml:space="preserve"> </w:t>
-      </w:r>
-      <w:r>
-        <w:t>since</w:t>
-      </w:r>
-      <w:r>
-        <w:t>,</w:t>
-      </w:r>
-      <w:r>
-        <w:t xml:space="preserve"> </w:t>
-      </w:r>
-      <w:r>
-        <w:t xml:space="preserve">as </w:t>
-      </w:r>
-      <w:r>
-        <w:t xml:space="preserve">our counterfactual relevance ratings </w:t>
-      </w:r>
-      <w:r>
-        <w:t xml:space="preserve">show, </w:t>
-      </w:r>
-      <w:r>
-        <w:t>counterfactual reasoning itself is not insensitive to ontological category.</w:t>
-      </w:r>
-      <w:r>
-        <w:t xml:space="preserve"> </w:t>
-      </w:r>
-      <w:r>
-        <w:t>P</w:t>
-      </w:r>
-      <w:r>
-        <w:t>revious work has found that people have different intuitive causal structures for physical and psychological events (Strickland, Silver, &amp; Keil, 2017), such that physical events are expected to be deterministic (with a single antecedent), whereas psychological events are expected to be stochastic</w:t>
-      </w:r>
-      <w:r>
-        <w:t xml:space="preserve"> (with many independent antecedents)</w:t>
-      </w:r>
-      <w:r>
-        <w:t>.</w:t>
-      </w:r>
-      <w:r>
-        <w:t xml:space="preserve"> </w:t>
-      </w:r>
-      <w:r>
-        <w:t xml:space="preserve">One could propose a CFR account that incorporated these </w:t>
-      </w:r>
-      <w:r>
-        <w:t xml:space="preserve">differences in intuitive </w:t>
-      </w:r>
-      <w:r>
-        <w:t xml:space="preserve">causal structure in predicting which </w:t>
-      </w:r>
-      <w:r>
-        <w:t>counterfactual possibilities are considered for malfunctions versus moral violations. For example, when a malfunction occurs, if the causal structure of the mechanism is intuitively thought of as deterministic</w:t>
-      </w:r>
-      <w:r>
-        <w:t xml:space="preserve">, then in order to consider a counterfactual possibility in which the malfunction does not occur, people may have to consider one in which its antecedent </w:t>
-      </w:r>
-      <w:r>
-        <w:t>is altered</w:t>
-      </w:r>
-      <w:r>
-        <w:t xml:space="preserve"> (Mandel, 2003). Such an account would </w:t>
-      </w:r>
-      <w:r>
-        <w:t xml:space="preserve">then </w:t>
-      </w:r>
-      <w:r>
-        <w:t xml:space="preserve">explain why a malfunctioning proximal cause might affect judgments of its antecedents in Experiment 3 and </w:t>
-      </w:r>
-      <w:r>
-        <w:t xml:space="preserve">the inanimate </w:t>
-      </w:r>
-      <w:r>
-        <w:t>artifact</w:t>
-      </w:r>
-      <w:r>
-        <w:t xml:space="preserve"> condition of Experiment </w:t>
-      </w:r>
-      <w:r>
-        <w:t>4: the relevant counterfactual</w:t>
-      </w:r>
-      <w:r>
-        <w:t>s</w:t>
-      </w:r>
-      <w:r>
-        <w:t xml:space="preserve"> </w:t>
-      </w:r>
-      <w:r>
-        <w:t xml:space="preserve">were </w:t>
-      </w:r>
-      <w:r>
-        <w:t>one</w:t>
-      </w:r>
-      <w:r>
-        <w:t>s</w:t>
-      </w:r>
-      <w:r>
-        <w:t xml:space="preserve"> in which the antecedent </w:t>
-      </w:r>
-      <w:r>
-        <w:t>was also changed.</w:t>
-      </w:r>
-      <w:r>
-        <w:t xml:space="preserve"> </w:t>
-      </w:r>
-      <w:r>
-        <w:t>In contrast, in Experiment 4’s agent condition, when the proximal cause was also an intentional agent who violated a moral norm, people might have considered a counterfactual which changed only the proximal agent’s action. This would then lead to a causal superseding effect</w:t>
-      </w:r>
-      <w:r>
-        <w:t>, as this counterfactual possibility falsifies the sufficiency of the distal agent.</w:t>
-      </w:r>
-      <w:r>
-        <w:t xml:space="preserve"> (</w:t>
-      </w:r>
-      <w:proofErr w:type="spellStart"/>
-      <w:r>
-        <w:t>Icard</w:t>
-      </w:r>
-      <w:proofErr w:type="spellEnd"/>
-      <w:r>
-        <w:t xml:space="preserve"> et al., 2017; Kominsky et al., 2015)</w:t>
-      </w:r>
-      <w:r>
-        <w:t xml:space="preserve">. </w:t>
-      </w:r>
-    </w:p>
-    <w:p>
-      <w:pPr>
-        <w:spacing w:line="480" w:lineRule="auto"/>
-      </w:pPr>
-      <w:r>
-        <w:tab/>
-      </w:r>
-      <w:r>
-        <w:t>Of course</w:t>
-      </w:r>
-      <w:r>
-        <w:t xml:space="preserve">, this proposal is speculative. </w:t>
-      </w:r>
-      <w:r>
-        <w:t xml:space="preserve">Our counterfactual relevance measures are not </w:t>
-      </w:r>
-      <w:r>
-        <w:t>granular enough to tell us which specific counterfactual possibilities people are considering</w:t>
-      </w:r>
-      <w:r>
-        <w:t xml:space="preserve">. </w:t>
-      </w:r>
-      <w:r>
-        <w:t xml:space="preserve">Currently, we have no easy way to examine which counterfactual alternatives people consider, except by some kind of reverse inference from their causal judgments. However, such inferences </w:t>
-      </w:r>
-      <w:r>
-        <w:lastRenderedPageBreak/>
-        <w:t>risk becoming circular if they are not incorporated into a broader detailed account of how counterfactual possibilities are constructed or selected as relevant.</w:t>
-      </w:r>
-      <w:r>
-        <w:t xml:space="preserve"> </w:t>
-      </w:r>
-    </w:p>
-    <w:p>
-      <w:pPr>
-        <w:spacing w:line="480" w:lineRule="auto"/>
-        <w:ind w:firstLine="720"/>
-      </w:pPr>
-      <w:r>
-        <w:t xml:space="preserve">Exploring normality itself could provide the tools to </w:t>
-      </w:r>
-      <w:r>
-        <w:t>solve</w:t>
-      </w:r>
-      <w:r>
-        <w:t xml:space="preserve"> this problem. </w:t>
-      </w:r>
-      <w:r>
-        <w:t xml:space="preserve">Recent work on the definition of </w:t>
-      </w:r>
-      <w:r>
-        <w:t>‘</w:t>
-      </w:r>
-      <w:r>
-        <w:t>normality</w:t>
-      </w:r>
-      <w:r>
-        <w:t>’</w:t>
-      </w:r>
-      <w:r>
-        <w:t xml:space="preserve"> in quantitative domains suggests that </w:t>
-      </w:r>
-      <w:r>
-        <w:t>‘</w:t>
-      </w:r>
-      <w:r>
-        <w:t>normal</w:t>
-      </w:r>
-      <w:r>
-        <w:t>’</w:t>
-      </w:r>
-      <w:r>
-        <w:t xml:space="preserve"> is a combination of an ideal value and what people think the average ac</w:t>
-      </w:r>
-      <w:r>
-        <w:t xml:space="preserve">tually is (Bear &amp; Knobe, 2017). This </w:t>
-      </w:r>
-      <w:r>
-        <w:t xml:space="preserve">may perhaps </w:t>
-      </w:r>
-      <w:r>
-        <w:t xml:space="preserve">provide guidance as to what the </w:t>
-      </w:r>
-      <w:r>
-        <w:t>‘</w:t>
-      </w:r>
-      <w:r>
-        <w:t>normal</w:t>
-      </w:r>
-      <w:r>
-        <w:t>’</w:t>
-      </w:r>
-      <w:r>
-        <w:t xml:space="preserve"> scenario would be for purely quantitative norm violations. </w:t>
-      </w:r>
-      <w:r>
-        <w:t xml:space="preserve">Combined with other constraints on counterfactual reasoning, such as the </w:t>
-      </w:r>
-      <w:r>
-        <w:t>‘</w:t>
-      </w:r>
-      <w:r>
-        <w:t>nearest possible world</w:t>
-      </w:r>
-      <w:r>
-        <w:t>’</w:t>
-      </w:r>
-      <w:r>
-        <w:t xml:space="preserve"> constraint (Lewis, 1973), it may be possible to more systematically and precisely predict which counterfactual possibilities people consider, and thereby be able to make more precise predictions about their causal judgments.</w:t>
-      </w:r>
-    </w:p>
-    <w:p>
-      <w:pPr>
-        <w:spacing w:line="480" w:lineRule="auto"/>
-        <w:ind w:firstLine="720"/>
-      </w:pPr>
-    </w:p>
-    <w:p>
-      <w:pPr>
-        <w:spacing w:line="480" w:lineRule="auto"/>
-        <w:ind w:firstLine="720"/>
-        <w:rPr>
-          <w:b/>
-        </w:rPr>
-      </w:pPr>
-      <w:r>
-        <w:rPr>
-          <w:b/>
-        </w:rPr>
-        <w:t xml:space="preserve">Other </w:t>
-      </w:r>
-      <w:r>
-        <w:rPr>
-          <w:b/>
-        </w:rPr>
-        <w:t>puzzles</w:t>
-      </w:r>
-      <w:r>
-        <w:rPr>
-          <w:b/>
-        </w:rPr>
-        <w:t xml:space="preserve"> for CFR accounts</w:t>
-      </w:r>
-      <w:r>
-        <w:rPr>
-          <w:b/>
-        </w:rPr>
-        <w:t>.</w:t>
-      </w:r>
-    </w:p>
-    <w:p>
-      <w:pPr>
-        <w:spacing w:line="480" w:lineRule="auto"/>
-        <w:ind w:firstLine="720"/>
-      </w:pPr>
-      <w:r>
-        <w:t>A</w:t>
-      </w:r>
-      <w:r>
-        <w:t xml:space="preserve"> critical insight which arises in both S&amp;W and in the current studies is that norms have a highly specific effect on causal judgments: They </w:t>
-      </w:r>
-      <w:r>
-        <w:t xml:space="preserve">differentially </w:t>
-      </w:r>
-      <w:r>
-        <w:t>affect causal judgments of the entities to which the norm applies and typically do not extend</w:t>
-      </w:r>
-      <w:r>
-        <w:t>, or extend weakly,</w:t>
-      </w:r>
-      <w:r>
-        <w:t xml:space="preserve"> to other aspects of the same event. Across all of our studies, we additionally find that this pattern is replicated in participants’ judgments of the relevance of counterfactual alternatives. </w:t>
-      </w:r>
-    </w:p>
-    <w:p>
-      <w:pPr>
-        <w:spacing w:line="480" w:lineRule="auto"/>
-        <w:ind w:firstLine="720"/>
-      </w:pPr>
-      <w:r>
-        <w:t xml:space="preserve">How to capture this sort of </w:t>
-      </w:r>
-      <w:r>
-        <w:t>granularity in separatin</w:t>
-      </w:r>
-      <w:r>
-        <w:t>g</w:t>
-      </w:r>
-      <w:r>
-        <w:t xml:space="preserve"> agent</w:t>
-      </w:r>
-      <w:r>
-        <w:t>s</w:t>
-      </w:r>
-      <w:r>
-        <w:t xml:space="preserve"> and </w:t>
-      </w:r>
-      <w:r>
-        <w:t>artifact</w:t>
-      </w:r>
-      <w:r>
-        <w:t>s</w:t>
-      </w:r>
-      <w:r>
-        <w:t xml:space="preserve"> </w:t>
-      </w:r>
-      <w:r>
-        <w:t xml:space="preserve">in representations of counterfactuals </w:t>
-      </w:r>
-      <w:r>
-        <w:t xml:space="preserve">is not something we should take for granted. </w:t>
-      </w:r>
-      <w:r>
-        <w:t>CFR accounts often invoke, more or less formally,</w:t>
-      </w:r>
-      <w:r>
-        <w:t xml:space="preserve"> graphical modeling approaches to causal reasoning (e.g., Pearl, 2000</w:t>
-      </w:r>
-      <w:r>
-        <w:t>), in which events are represented as variables that are related to each other through structural equations</w:t>
-      </w:r>
-      <w:r>
-        <w:t xml:space="preserve">. </w:t>
-      </w:r>
-      <w:r>
         <w:t>Yet</w:t>
       </w:r>
       <w:r>
@@ -13095,11 +13530,7 @@
         <w:t>up</w:t>
       </w:r>
       <w:r>
-        <w:t xml:space="preserve">on guidelines for when or how to carve the totality of the things that occurred into distinct variables that are represented as part of </w:t>
-      </w:r>
-      <w:r>
-        <w:lastRenderedPageBreak/>
-        <w:t>the causal graph (Halpern &amp; Hitchcock, 2014), and similarly little empirical work on which events people tend to treat as distinct causal variables, or how such variables are selected to populate the model in the first place (</w:t>
+        <w:t>on guidelines for when or how to carve the totality of the things that occurred into distinct variables that are represented as part of the causal graph (Halpern &amp; Hitchcock, 2014), and similarly little empirical work on which events people tend to treat as distinct causal variables, or how such variables are selected to populate the model in the first place (</w:t>
       </w:r>
       <w:r>
         <w:rPr>
@@ -13514,7 +13945,21 @@
         <w:rPr>
           <w:rFonts w:eastAsia="Times New Roman"/>
         </w:rPr>
-        <w:t>, 25-37. doi:10.1016/j.cognition.2016.10.024</w:t>
+        <w:t xml:space="preserve">, 25-37. </w:t>
+      </w:r>
+      <w:proofErr w:type="gramStart"/>
+      <w:r>
+        <w:rPr>
+          <w:rFonts w:eastAsia="Times New Roman"/>
+        </w:rPr>
+        <w:t>doi:10.1016/j.cognition</w:t>
+      </w:r>
+      <w:proofErr w:type="gramEnd"/>
+      <w:r>
+        <w:rPr>
+          <w:rFonts w:eastAsia="Times New Roman"/>
+        </w:rPr>
+        <w:t>.2016.10.024</w:t>
       </w:r>
     </w:p>
     <w:p>
@@ -13956,7 +14401,21 @@
         <w:rPr>
           <w:rFonts w:eastAsia="Times New Roman"/>
         </w:rPr>
-        <w:t>, 80-93. doi:10.1016/j.cognition.2017.01.010</w:t>
+        <w:t xml:space="preserve">, 80-93. </w:t>
+      </w:r>
+      <w:proofErr w:type="gramStart"/>
+      <w:r>
+        <w:rPr>
+          <w:rFonts w:eastAsia="Times New Roman"/>
+        </w:rPr>
+        <w:t>doi:10.1016/j.cognition</w:t>
+      </w:r>
+      <w:proofErr w:type="gramEnd"/>
+      <w:r>
+        <w:rPr>
+          <w:rFonts w:eastAsia="Times New Roman"/>
+        </w:rPr>
+        <w:t>.2017.01.010</w:t>
       </w:r>
     </w:p>
     <w:p>
@@ -14216,13 +14675,23 @@
         </w:rPr>
         <w:t xml:space="preserve">Pearl, J. (2000). </w:t>
       </w:r>
+      <w:proofErr w:type="gramStart"/>
       <w:r>
         <w:rPr>
           <w:rFonts w:eastAsia="Times New Roman"/>
           <w:i/>
           <w:iCs/>
         </w:rPr>
-        <w:t xml:space="preserve">Causality : </w:t>
+        <w:t>Causality :</w:t>
+      </w:r>
+      <w:proofErr w:type="gramEnd"/>
+      <w:r>
+        <w:rPr>
+          <w:rFonts w:eastAsia="Times New Roman"/>
+          <w:i/>
+          <w:iCs/>
+        </w:rPr>
+        <w:t xml:space="preserve"> </w:t>
       </w:r>
       <w:r>
         <w:rPr>
@@ -14578,7 +15047,21 @@
         <w:rPr>
           <w:rFonts w:eastAsia="Times New Roman"/>
         </w:rPr>
-        <w:t>(1), 15-19. doi:10.1111/j.1467-9280.1994.tb00607.x</w:t>
+        <w:t>(1), 15-19. doi:10.1111/j.1467-</w:t>
+      </w:r>
+      <w:proofErr w:type="gramStart"/>
+      <w:r>
+        <w:rPr>
+          <w:rFonts w:eastAsia="Times New Roman"/>
+        </w:rPr>
+        <w:t>9280.1994.tb</w:t>
+      </w:r>
+      <w:proofErr w:type="gramEnd"/>
+      <w:r>
+        <w:rPr>
+          <w:rFonts w:eastAsia="Times New Roman"/>
+        </w:rPr>
+        <w:t>00607.x</w:t>
       </w:r>
     </w:p>
     <w:p>
@@ -14788,7 +15271,7 @@
           <w:b/>
         </w:rPr>
       </w:pPr>
-      <w:bookmarkStart w:id="1" w:name="_Hlk519775758"/>
+      <w:bookmarkStart w:id="2" w:name="_Hlk519775758"/>
       <w:r>
         <w:rPr>
           <w:b/>
@@ -15802,7 +16285,15 @@
       </w:r>
       <w:proofErr w:type="spellEnd"/>
       <w:r>
-        <w:t xml:space="preserve"> are very reliable and Tom is satisfied with their work. Nevertheless he wants to optimize the plant growth.</w:t>
+        <w:t xml:space="preserve"> are very reliable and Tom is satisfied with their work. </w:t>
+      </w:r>
+      <w:proofErr w:type="gramStart"/>
+      <w:r>
+        <w:t>Nevertheless</w:t>
+      </w:r>
+      <w:proofErr w:type="gramEnd"/>
+      <w:r>
+        <w:t xml:space="preserve"> he wants to optimize the plant growth.</w:t>
       </w:r>
     </w:p>
     <w:p>
@@ -16794,7 +17285,15 @@
         <w:t>B Y33®</w:t>
       </w:r>
       <w:r>
-        <w:t xml:space="preserve"> without knowing that Tom actually intended both gardeners to use A X200®.</w:t>
+        <w:t xml:space="preserve"> without knowing that Tom </w:t>
+      </w:r>
+      <w:proofErr w:type="gramStart"/>
+      <w:r>
+        <w:t>actually intended</w:t>
+      </w:r>
+      <w:proofErr w:type="gramEnd"/>
+      <w:r>
+        <w:t xml:space="preserve"> both gardeners to use A X200®.</w:t>
       </w:r>
     </w:p>
     <w:p>
@@ -16884,7 +17383,15 @@
         <w:spacing w:after="120" w:line="480" w:lineRule="auto"/>
       </w:pPr>
       <w:r>
-        <w:t>Which chemical(s) were actually applied by each gardener? (you may select one, both, or neither for each gardener)</w:t>
+        <w:t xml:space="preserve">Which chemical(s) were </w:t>
+      </w:r>
+      <w:proofErr w:type="gramStart"/>
+      <w:r>
+        <w:t>actually applied</w:t>
+      </w:r>
+      <w:proofErr w:type="gramEnd"/>
+      <w:r>
+        <w:t xml:space="preserve"> by each gardener? (you may select one, both, or neither for each gardener)</w:t>
       </w:r>
     </w:p>
     <w:tbl>
@@ -17289,7 +17796,15 @@
         <w:spacing w:after="120" w:line="480" w:lineRule="auto"/>
       </w:pPr>
       <w:r>
-        <w:t>Please estimate what percentage of the flowers dried up in each of the categories below (0% = none of the flowers dried up, 100% = all of the flowers dried up). We are looking for an estimate based on the story, you were not given exact numbers.</w:t>
+        <w:t xml:space="preserve">Please estimate what percentage of the flowers dried up in each of the categories below (0% = none of the flowers dried up, 100% = </w:t>
+      </w:r>
+      <w:proofErr w:type="gramStart"/>
+      <w:r>
+        <w:t>all of</w:t>
+      </w:r>
+      <w:proofErr w:type="gramEnd"/>
+      <w:r>
+        <w:t xml:space="preserve"> the flowers dried up). We are looking for an estimate based on the story, you were not given exact numbers.</w:t>
       </w:r>
     </w:p>
     <w:p>
@@ -18241,6 +18756,7 @@
       <w:r>
         <w:t xml:space="preserve"> was applied, </w:t>
       </w:r>
+      <w:proofErr w:type="gramStart"/>
       <w:r>
         <w:rPr>
           <w:i/>
@@ -18248,7 +18764,11 @@
         <w:t>F</w:t>
       </w:r>
       <w:r>
-        <w:t xml:space="preserve">(3,435) = 0.06, </w:t>
+        <w:t>(</w:t>
+      </w:r>
+      <w:proofErr w:type="gramEnd"/>
+      <w:r>
+        <w:t xml:space="preserve">3,435) = 0.06, </w:t>
       </w:r>
       <w:r>
         <w:rPr>
@@ -18321,7 +18841,7 @@
           <w:b/>
         </w:rPr>
       </w:pPr>
-      <w:bookmarkStart w:id="2" w:name="_Hlk514964809"/>
+      <w:bookmarkStart w:id="3" w:name="_Hlk514964809"/>
       <w:r>
         <w:rPr>
           <w:b/>
@@ -18409,7 +18929,15 @@
         <w:spacing w:after="120" w:line="480" w:lineRule="auto"/>
       </w:pPr>
       <w:r>
-        <w:t xml:space="preserve">Pencils are often needed by students who are taking tests, but there are usually plenty of pencils and erasers in the vending machine, so both the administrative assistants and the professors are allowed to take pencils and erasers from the machine. </w:t>
+        <w:t xml:space="preserve">Pencils are often needed by students who are taking tests, but there are usually plenty of pencils and erasers in the vending machine, so both the administrative assistants and the professors </w:t>
+      </w:r>
+      <w:proofErr w:type="gramStart"/>
+      <w:r>
+        <w:t>are allowed to</w:t>
+      </w:r>
+      <w:proofErr w:type="gramEnd"/>
+      <w:r>
+        <w:t xml:space="preserve"> take pencils and erasers from the machine. </w:t>
       </w:r>
     </w:p>
     <w:p>
@@ -18417,7 +18945,15 @@
         <w:spacing w:after="120" w:line="480" w:lineRule="auto"/>
       </w:pPr>
       <w:r>
-        <w:t>Professor Smith was recently hired at the department. He was told that he is allowed to take pencils and erasers from the vending machine. However, he was not told that the white lever almost always malfunctions.</w:t>
+        <w:t xml:space="preserve">Professor Smith was recently hired at the department. He was told that he </w:t>
+      </w:r>
+      <w:proofErr w:type="gramStart"/>
+      <w:r>
+        <w:t>is allowed to</w:t>
+      </w:r>
+      <w:proofErr w:type="gramEnd"/>
+      <w:r>
+        <w:t xml:space="preserve"> take pencils and erasers from the vending machine. However, he was not told that the white lever almost always malfunctions.</w:t>
       </w:r>
     </w:p>
     <w:p>
@@ -18638,7 +19174,15 @@
         <w:spacing w:after="120" w:line="480" w:lineRule="auto"/>
       </w:pPr>
       <w:r>
-        <w:t xml:space="preserve">Please write a description of what actually happened in the story your read. </w:t>
+        <w:t xml:space="preserve">Please write a description of what </w:t>
+      </w:r>
+      <w:proofErr w:type="gramStart"/>
+      <w:r>
+        <w:t>actually happened</w:t>
+      </w:r>
+      <w:proofErr w:type="gramEnd"/>
+      <w:r>
+        <w:t xml:space="preserve"> in the story your read. </w:t>
       </w:r>
     </w:p>
     <w:p>
@@ -18697,7 +19241,15 @@
         <w:spacing w:after="120" w:line="480" w:lineRule="auto"/>
       </w:pPr>
       <w:r>
-        <w:t xml:space="preserve">Which levers were actually pulled in the original story you read? </w:t>
+        <w:t xml:space="preserve">Which levers were </w:t>
+      </w:r>
+      <w:proofErr w:type="gramStart"/>
+      <w:r>
+        <w:t>actually pulled</w:t>
+      </w:r>
+      <w:proofErr w:type="gramEnd"/>
+      <w:r>
+        <w:t xml:space="preserve"> in the original story you read? </w:t>
       </w:r>
     </w:p>
     <w:p>
@@ -18754,7 +19306,15 @@
         <w:spacing w:after="120" w:line="480" w:lineRule="auto"/>
       </w:pPr>
       <w:r>
-        <w:t xml:space="preserve">Who actually received a pencil in the original story you read? </w:t>
+        <w:t xml:space="preserve">Who </w:t>
+      </w:r>
+      <w:proofErr w:type="gramStart"/>
+      <w:r>
+        <w:t>actually received</w:t>
+      </w:r>
+      <w:proofErr w:type="gramEnd"/>
+      <w:r>
+        <w:t xml:space="preserve"> a pencil in the original story you read? </w:t>
       </w:r>
     </w:p>
     <w:p>
@@ -18905,7 +19465,7 @@
         <w:t>[Slider scale from 0 (Completely disagree) to 100 (Completely agree)]</w:t>
       </w:r>
     </w:p>
-    <w:bookmarkEnd w:id="2"/>
+    <w:bookmarkEnd w:id="3"/>
     <w:p>
       <w:pPr>
         <w:spacing w:after="120" w:line="480" w:lineRule="auto"/>
@@ -19003,7 +19563,15 @@
         <w:spacing w:after="120" w:line="480" w:lineRule="auto"/>
       </w:pPr>
       <w:r>
-        <w:t xml:space="preserve">Pencils are often needed by students who are taking tests, but there are usually plenty of pencils and erasers in the vending machine, so both the administrative assistants and the professors are allowed to take pencils and erasers from the machine. </w:t>
+        <w:t xml:space="preserve">Pencils are often needed by students who are taking tests, but there are usually plenty of pencils and erasers in the vending machine, so both the administrative assistants and the professors </w:t>
+      </w:r>
+      <w:proofErr w:type="gramStart"/>
+      <w:r>
+        <w:t>are allowed to</w:t>
+      </w:r>
+      <w:proofErr w:type="gramEnd"/>
+      <w:r>
+        <w:t xml:space="preserve"> take pencils and erasers from the machine. </w:t>
       </w:r>
     </w:p>
     <w:p>
@@ -19012,7 +19580,15 @@
       </w:pPr>
       <w:r>
         <w:lastRenderedPageBreak/>
-        <w:t>Professor Smith was recently hired at the department. He was told that he is allowed to take pencils and erasers from the vending machine. However, he was not told that the white lever almost always malfunctions.</w:t>
+        <w:t xml:space="preserve">Professor Smith was recently hired at the department. He was told that he </w:t>
+      </w:r>
+      <w:proofErr w:type="gramStart"/>
+      <w:r>
+        <w:t>is allowed to</w:t>
+      </w:r>
+      <w:proofErr w:type="gramEnd"/>
+      <w:r>
+        <w:t xml:space="preserve"> take pencils and erasers from the vending machine. However, he was not told that the white lever almost always malfunctions.</w:t>
       </w:r>
     </w:p>
     <w:p>
@@ -19111,7 +19687,23 @@
         <w:spacing w:after="120" w:line="480" w:lineRule="auto"/>
       </w:pPr>
       <w:r>
-        <w:t>Pencils are often needed by students who are taking tests, so to make sure there are always enough pencils, the philosophy professors are told to buy their own pencils and not take them from the vending machine. Only the administrative assistants are allowed to take pencils from the vending machine. There are plenty of erasers though, so both administrative assistants and professors are allowed to take erasers from the machine.</w:t>
+        <w:t xml:space="preserve">Pencils are often needed by students who are taking tests, so to make sure there are always enough pencils, the philosophy professors are told to buy their own pencils and not take them from the vending machine. Only the administrative assistants </w:t>
+      </w:r>
+      <w:proofErr w:type="gramStart"/>
+      <w:r>
+        <w:t>are allowed to</w:t>
+      </w:r>
+      <w:proofErr w:type="gramEnd"/>
+      <w:r>
+        <w:t xml:space="preserve"> take pencils from the vending machine. There are plenty of erasers though, so both administrative assistants and professors </w:t>
+      </w:r>
+      <w:proofErr w:type="gramStart"/>
+      <w:r>
+        <w:t>are allowed to</w:t>
+      </w:r>
+      <w:proofErr w:type="gramEnd"/>
+      <w:r>
+        <w:t xml:space="preserve"> take erasers from the machine.</w:t>
       </w:r>
     </w:p>
     <w:p>
@@ -19120,7 +19712,15 @@
       </w:pPr>
       <w:r>
         <w:lastRenderedPageBreak/>
-        <w:t>Professor Smith was recently hired at the department. He was told that he was not allowed to take pencils from the vending machine, but that he was allowed to take erasers. However, he was not told that the white lever almost always malfunctions.</w:t>
+        <w:t xml:space="preserve">Professor Smith was recently hired at the department. He was told that he was not allowed to take pencils from the vending machine, but that he </w:t>
+      </w:r>
+      <w:proofErr w:type="gramStart"/>
+      <w:r>
+        <w:t>was allowed to</w:t>
+      </w:r>
+      <w:proofErr w:type="gramEnd"/>
+      <w:r>
+        <w:t xml:space="preserve"> take erasers. However, he was not told that the white lever almost always malfunctions.</w:t>
       </w:r>
     </w:p>
     <w:p>
@@ -19192,7 +19792,15 @@
         <w:spacing w:after="120" w:line="480" w:lineRule="auto"/>
       </w:pPr>
       <w:r>
-        <w:t xml:space="preserve">Pencils are often needed by students who are taking tests, but there are usually plenty of pencils and erasers in the vending machine, so both the administrative assistants and the professors are allowed to take pencils and erasers from the machine. </w:t>
+        <w:t xml:space="preserve">Pencils are often needed by students who are taking tests, but there are usually plenty of pencils and erasers in the vending machine, so both the administrative assistants and the professors </w:t>
+      </w:r>
+      <w:proofErr w:type="gramStart"/>
+      <w:r>
+        <w:t>are allowed to</w:t>
+      </w:r>
+      <w:proofErr w:type="gramEnd"/>
+      <w:r>
+        <w:t xml:space="preserve"> take pencils and erasers from the machine. </w:t>
       </w:r>
     </w:p>
     <w:p>
@@ -19201,7 +19809,15 @@
       </w:pPr>
       <w:r>
         <w:lastRenderedPageBreak/>
-        <w:t>Professor Smith was recently hired at the department. He was told that he is allowed to take pencils and erasers from the vending machine. However, he was not told that the red lever almost always malfunctions.</w:t>
+        <w:t xml:space="preserve">Professor Smith was recently hired at the department. He was told that he </w:t>
+      </w:r>
+      <w:proofErr w:type="gramStart"/>
+      <w:r>
+        <w:t>is allowed to</w:t>
+      </w:r>
+      <w:proofErr w:type="gramEnd"/>
+      <w:r>
+        <w:t xml:space="preserve"> take pencils and erasers from the vending machine. However, he was not told that the red lever almost always malfunctions.</w:t>
       </w:r>
     </w:p>
     <w:p>
@@ -19470,7 +20086,15 @@
         <w:spacing w:after="120" w:line="480" w:lineRule="auto"/>
       </w:pPr>
       <w:r>
-        <w:t>What did each person actually receive from the vending machine after they pulled the lever? (Check all boxes that apply.)</w:t>
+        <w:t xml:space="preserve">What did each person </w:t>
+      </w:r>
+      <w:proofErr w:type="gramStart"/>
+      <w:r>
+        <w:t>actually receive</w:t>
+      </w:r>
+      <w:proofErr w:type="gramEnd"/>
+      <w:r>
+        <w:t xml:space="preserve"> from the vending machine after they pulled the lever? (Check all boxes that apply.)</w:t>
       </w:r>
     </w:p>
     <w:tbl>
@@ -20676,7 +21300,15 @@
         </w:rPr>
       </w:pPr>
       <w:r>
-        <w:t>One day there is a very heavy rainstorm. The computer sends a signal to the lake valve to open and sends a signal to the river valve to close. After receiving this signal, the river valve closes and the lake valve opens, and the river doesn’t overflow.</w:t>
+        <w:t xml:space="preserve">One day there is a very heavy rainstorm. The computer sends a signal to the lake valve to open and sends a signal to the river valve to close. After receiving this signal, the river valve </w:t>
+      </w:r>
+      <w:proofErr w:type="gramStart"/>
+      <w:r>
+        <w:t>closes</w:t>
+      </w:r>
+      <w:proofErr w:type="gramEnd"/>
+      <w:r>
+        <w:t xml:space="preserve"> and the lake valve opens, and the river doesn’t overflow.</w:t>
       </w:r>
       <w:r>
         <w:rPr>
@@ -20825,7 +21457,15 @@
       </w:pPr>
       <w:r>
         <w:lastRenderedPageBreak/>
-        <w:t xml:space="preserve">One day there is a very heavy rainstorm. The computer sends a signal to the lake valve to open, and sends a signal to the river valve to open. </w:t>
+        <w:t xml:space="preserve">One day there is a very heavy rainstorm. The computer sends a signal to the lake valve to </w:t>
+      </w:r>
+      <w:proofErr w:type="gramStart"/>
+      <w:r>
+        <w:t>open, and</w:t>
+      </w:r>
+      <w:proofErr w:type="gramEnd"/>
+      <w:r>
+        <w:t xml:space="preserve"> sends a signal to the river valve to open. </w:t>
       </w:r>
       <w:r>
         <w:rPr>
@@ -20971,7 +21611,15 @@
         <w:t xml:space="preserve">One day there is a very heavy rainstorm. The computer malfunctions and detects the rain as being very light, so it sends a signal to the lake valve to open and sends a signal to the river valve to close. </w:t>
       </w:r>
       <w:r>
-        <w:t>After receiving this signal, the river valve closes and the lake valve opens.</w:t>
+        <w:t xml:space="preserve">After receiving this signal, the river valve </w:t>
+      </w:r>
+      <w:proofErr w:type="gramStart"/>
+      <w:r>
+        <w:t>closes</w:t>
+      </w:r>
+      <w:proofErr w:type="gramEnd"/>
+      <w:r>
+        <w:t xml:space="preserve"> and the lake valve opens.</w:t>
       </w:r>
       <w:r>
         <w:rPr>
@@ -21061,7 +21709,21 @@
         <w:rPr>
           <w:bCs/>
         </w:rPr>
-        <w:t>supervisor named Alex who monitors the drainage system on its highway. When it rains heavily, the supervisor tells two mechanics, Sam and Billy, to open or close different valves to stop the highway from flooding. Sam and Billy work in a windowless room, so they can't see whether it's raining, and Alex has to call and tell them when they need to open or close the valves.</w:t>
+        <w:t xml:space="preserve">supervisor named Alex who monitors the drainage system on its highway. When it rains heavily, the supervisor tells two mechanics, Sam and Billy, to open or close different valves to stop the highway from flooding. Sam and Billy work in a windowless room, so they can't see whether it's raining, and Alex </w:t>
+      </w:r>
+      <w:proofErr w:type="gramStart"/>
+      <w:r>
+        <w:rPr>
+          <w:bCs/>
+        </w:rPr>
+        <w:t>has to</w:t>
+      </w:r>
+      <w:proofErr w:type="gramEnd"/>
+      <w:r>
+        <w:rPr>
+          <w:bCs/>
+        </w:rPr>
+        <w:t xml:space="preserve"> call and tell them when they need to open or close the valves.</w:t>
       </w:r>
     </w:p>
     <w:p>
@@ -21145,7 +21807,15 @@
         <w:spacing w:line="480" w:lineRule="auto"/>
       </w:pPr>
       <w:r>
-        <w:t>A town sandwiched between a lake and a river has a supervisor named Alex who monitors the drainage system on its highway. When it rains heavily, the supervisor tells two mechanics, Sam and Billy, to open or close different valves to stop the highway from flooding. Sam and Billy work in a windowless room, so they can't see whether it's raining, and Alex has to call and tell them when they need to open or close the valves.</w:t>
+        <w:t xml:space="preserve">A town sandwiched between a lake and a river has a supervisor named Alex who monitors the drainage system on its highway. When it rains heavily, the supervisor tells two mechanics, Sam and Billy, to open or close different valves to stop the highway from flooding. Sam and Billy work in a windowless room, so they can't see whether it's raining, and Alex </w:t>
+      </w:r>
+      <w:proofErr w:type="gramStart"/>
+      <w:r>
+        <w:t>has to</w:t>
+      </w:r>
+      <w:proofErr w:type="gramEnd"/>
+      <w:r>
+        <w:t xml:space="preserve"> call and tell them when they need to open or close the valves.</w:t>
       </w:r>
     </w:p>
     <w:p>
@@ -21255,7 +21925,15 @@
         <w:spacing w:line="480" w:lineRule="auto"/>
       </w:pPr>
       <w:r>
-        <w:t>A town sandwiched between a lake and a river has a supervisor named Alex who monitors the drainage system on its highway. When it rains heavily, the supervisor tells two mechanics, Sam and Billy, to open or close different valves to stop the highway from flooding. Sam and Billy work in a windowless room, so they can't see whether it's raining, and Alex has to call and tell them when they need to open or close the valves.</w:t>
+        <w:t xml:space="preserve">A town sandwiched between a lake and a river has a supervisor named Alex who monitors the drainage system on its highway. When it rains heavily, the supervisor tells two mechanics, Sam and Billy, to open or close different valves to stop the highway from flooding. Sam and Billy work in a windowless room, so they can't see whether it's raining, and Alex </w:t>
+      </w:r>
+      <w:proofErr w:type="gramStart"/>
+      <w:r>
+        <w:t>has to</w:t>
+      </w:r>
+      <w:proofErr w:type="gramEnd"/>
+      <w:r>
+        <w:t xml:space="preserve"> call and tell them when they need to open or close the valves.</w:t>
       </w:r>
     </w:p>
     <w:p>
@@ -21335,9 +22013,7 @@
         <w:lastRenderedPageBreak/>
         <w:t>​Unfortunately, this storm is unusually heavy. With one valve closed, highway storm drains back up and the highway gets flooded until the rain stops.</w:t>
       </w:r>
-      <w:bookmarkStart w:id="3" w:name="_GoBack"/>
-      <w:bookmarkEnd w:id="1"/>
-      <w:bookmarkEnd w:id="3"/>
+      <w:bookmarkEnd w:id="2"/>
     </w:p>
     <w:sectPr>
       <w:headerReference w:type="even" r:id="rId20"/>
@@ -22911,7 +23587,7 @@
 </file>
 
 <file path=customXml/itemProps1.xml><?xml version="1.0" encoding="utf-8"?>
-<ds:datastoreItem xmlns:ds="http://schemas.openxmlformats.org/officeDocument/2006/customXml" ds:itemID="{77218F43-1D3B-4296-8B6D-36DAAE919886}">
+<ds:datastoreItem xmlns:ds="http://schemas.openxmlformats.org/officeDocument/2006/customXml" ds:itemID="{5DD53F5D-798F-443D-97A6-81A53389FC6B}">
   <ds:schemaRefs>
     <ds:schemaRef ds:uri="http://schemas.openxmlformats.org/officeDocument/2006/bibliography"/>
   </ds:schemaRefs>

</xml_diff>